<commit_message>
Doksi írás - Genetikus algoritmus - LP algoritmus - Összehasonlítás
</commit_message>
<xml_diff>
--- a/dokumentáció_EV_PA_KKL_210408.docx
+++ b/dokumentáció_EV_PA_KKL_210408.docx
@@ -2391,18 +2391,10 @@
         <w:t xml:space="preserve"> szemlélteti.</w:t>
       </w:r>
       <w:r>
-        <w:t xml:space="preserve"> Az ábrán bal oldalt lévő szürke rész a </w:t>
-      </w:r>
-      <w:proofErr w:type="gramStart"/>
-      <w:r>
-        <w:t>terem</w:t>
-      </w:r>
-      <w:r>
-        <w:t>et</w:t>
-      </w:r>
-      <w:proofErr w:type="gramEnd"/>
-      <w:r>
-        <w:t xml:space="preserve"> szemlélteti.</w:t>
+        <w:t xml:space="preserve"> Az ábrán bal oldalt lévő szürke rész a terem</w:t>
+      </w:r>
+      <w:r>
+        <w:t>et szemlélteti.</w:t>
       </w:r>
     </w:p>
     <w:p>
@@ -2770,15 +2762,7 @@
         <w:t>alkotásának</w:t>
       </w:r>
       <w:r>
-        <w:t xml:space="preserve"> reményében több </w:t>
-      </w:r>
-      <w:proofErr w:type="spellStart"/>
-      <w:r>
-        <w:t>enum</w:t>
-      </w:r>
-      <w:proofErr w:type="spellEnd"/>
-      <w:r>
-        <w:t>-ot</w:t>
+        <w:t xml:space="preserve"> reményében több enum-ot</w:t>
       </w:r>
       <w:r>
         <w:t xml:space="preserve"> és</w:t>
@@ -2854,31 +2838,7 @@
     </w:p>
     <w:p>
       <w:r>
-        <w:t xml:space="preserve">Az alkalmazás tervezése során felmerült az igény a már elkészített színháztermek és színházak mentésére és betöltésére ezért szükségessé vált valamilyen adatbázis technológia felhasználása. A megbeszélések során felmerült, hogy az adatokat nem csak az adatbázisba kellene elmenteni hanem azokat ki is lehessen exportálni és be is lehessen tölteni. Mivel az alkalmazás </w:t>
-      </w:r>
-      <w:proofErr w:type="spellStart"/>
-      <w:r>
-        <w:t>json</w:t>
-      </w:r>
-      <w:proofErr w:type="spellEnd"/>
-      <w:r>
-        <w:t xml:space="preserve"> fájlba menti ki az adatokat ezért abban egyeztünk meg, hogy akkor az adatbázis is </w:t>
-      </w:r>
-      <w:proofErr w:type="spellStart"/>
-      <w:r>
-        <w:t>json</w:t>
-      </w:r>
-      <w:proofErr w:type="spellEnd"/>
-      <w:r>
-        <w:t xml:space="preserve"> fájlokkal dolgozzon. Ezenfelül szükségesnek éreztünk egy a hagyományosnál rugalmasabban kezelhető adatszerkezetet is. Emiatt a két dolog miatt választottuk a hagyományos SQL adatbázisok helyet a rugalmasabb </w:t>
-      </w:r>
-      <w:proofErr w:type="spellStart"/>
-      <w:r>
-        <w:t>NoSQL</w:t>
-      </w:r>
-      <w:proofErr w:type="spellEnd"/>
-      <w:r>
-        <w:t xml:space="preserve"> adatbázisokat.</w:t>
+        <w:t>Az alkalmazás tervezése során felmerült az igény a már elkészített színháztermek és színházak mentésére és betöltésére ezért szükségessé vált valamilyen adatbázis technológia felhasználása. A megbeszélések során felmerült, hogy az adatokat nem csak az adatbázisba kellene elmenteni hanem azokat ki is lehessen exportálni és be is lehessen tölteni. Mivel az alkalmazás json fájlba menti ki az adatokat ezért abban egyeztünk meg, hogy akkor az adatbázis is json fájlokkal dolgozzon. Ezenfelül szükségesnek éreztünk egy a hagyományosnál rugalmasabban kezelhető adatszerkezetet is. Emiatt a két dolog miatt választottuk a hagyományos SQL adatbázisok helyet a rugalmasabb NoSQL adatbázisokat.</w:t>
       </w:r>
     </w:p>
     <w:p>
@@ -2893,84 +2853,12 @@
     </w:p>
     <w:p>
       <w:r>
-        <w:t xml:space="preserve">Az első felmerülő </w:t>
-      </w:r>
-      <w:proofErr w:type="spellStart"/>
-      <w:r>
-        <w:t>NoSQL</w:t>
-      </w:r>
-      <w:proofErr w:type="spellEnd"/>
-      <w:r>
-        <w:t xml:space="preserve"> adatbázis a </w:t>
-      </w:r>
-      <w:proofErr w:type="spellStart"/>
-      <w:r>
-        <w:t>Firebase</w:t>
-      </w:r>
-      <w:proofErr w:type="spellEnd"/>
-      <w:r>
-        <w:t xml:space="preserve"> volt mivel ezzel az adatbázissal már voltak előzetes ismereteink. Az elképzelés az volt, hogy ha </w:t>
-      </w:r>
-      <w:proofErr w:type="spellStart"/>
-      <w:r>
-        <w:t>android</w:t>
-      </w:r>
-      <w:proofErr w:type="spellEnd"/>
-      <w:r>
-        <w:t xml:space="preserve"> alkalmazások fejlesztésére használható volt, akkor nyilván sima asztali java alkalmazást is lehet vele fejleszteni, viszont miután áttekintettünk különböző fórumokat és a </w:t>
-      </w:r>
-      <w:proofErr w:type="spellStart"/>
-      <w:r>
-        <w:t>Firebase</w:t>
-      </w:r>
-      <w:proofErr w:type="spellEnd"/>
-      <w:r>
-        <w:t xml:space="preserve"> hivatalos dokumentációját világossá vált, hogy a </w:t>
-      </w:r>
-      <w:proofErr w:type="spellStart"/>
-      <w:r>
-        <w:t>Firebase</w:t>
-      </w:r>
-      <w:proofErr w:type="spellEnd"/>
-      <w:r>
-        <w:t xml:space="preserve"> nem támogatja az asztali java alkalmazás fejlesztést.</w:t>
-      </w:r>
-    </w:p>
-    <w:p>
-      <w:r>
-        <w:t xml:space="preserve">A második felmerülő </w:t>
-      </w:r>
-      <w:proofErr w:type="spellStart"/>
-      <w:r>
-        <w:t>NoSQL</w:t>
-      </w:r>
-      <w:proofErr w:type="spellEnd"/>
-      <w:r>
-        <w:t xml:space="preserve"> technológia a </w:t>
-      </w:r>
-      <w:proofErr w:type="spellStart"/>
-      <w:r>
-        <w:t>MongoDB</w:t>
-      </w:r>
-      <w:proofErr w:type="spellEnd"/>
-      <w:r>
-        <w:t xml:space="preserve"> volt. Ennek az adatbázisnak az volt a nagy hátránya, hogy a csapatból eddig még nem volt senkinek előzetes ismerete vele. Viszont mivel a </w:t>
-      </w:r>
-      <w:proofErr w:type="spellStart"/>
-      <w:r>
-        <w:t>MongoDB</w:t>
-      </w:r>
-      <w:proofErr w:type="spellEnd"/>
-      <w:r>
-        <w:t xml:space="preserve"> egy nagyon népszerű technológia a </w:t>
-      </w:r>
-      <w:proofErr w:type="spellStart"/>
-      <w:r>
-        <w:t>NoSQL</w:t>
-      </w:r>
-      <w:proofErr w:type="spellEnd"/>
-      <w:r>
-        <w:t xml:space="preserve"> adatbázisok között, ezért viszonylag sok oktató anyag és példakódállt rendelkezésre, amik segítségével a betanulási időszak viszonylag gyors volt.</w:t>
+        <w:t>Az első felmerülő NoSQL adatbázis a Firebase volt mivel ezzel az adatbázissal már voltak előzetes ismereteink. Az elképzelés az volt, hogy ha android alkalmazások fejlesztésére használható volt, akkor nyilván sima asztali java alkalmazást is lehet vele fejleszteni, viszont miután áttekintettünk különböző fórumokat és a Firebase hivatalos dokumentációját világossá vált, hogy a Firebase nem támogatja az asztali java alkalmazás fejlesztést.</w:t>
+      </w:r>
+    </w:p>
+    <w:p>
+      <w:r>
+        <w:t>A második felmerülő NoSQL technológia a MongoDB volt. Ennek az adatbázisnak az volt a nagy hátránya, hogy a csapatból eddig még nem volt senkinek előzetes ismerete vele. Viszont mivel a MongoDB egy nagyon népszerű technológia a NoSQL adatbázisok között, ezért viszonylag sok oktató anyag és példakódállt rendelkezésre, amik segítségével a betanulási időszak viszonylag gyors volt.</w:t>
       </w:r>
     </w:p>
     <w:p>
@@ -3157,15 +3045,7 @@
     </w:p>
     <w:p>
       <w:r>
-        <w:t>A második egység a színházterek tervezése volt. Ebben az esetben is csak a releváns adatokat tároltuk el. Ezen felül nem kerülnek mentésre az elkészített ülőhelykiosztások sem mivel azokat az alkalmazás menet közben generálja le. Ha a fejlesztés későbbi szakaszában szükségessé válik az ülőhelykiosztás mentése is akkor valószínűleg egy új gyűjtemény hozunk hozzá létre, ami tartalmaz majd egy idegen kulcsot, ami a szoba azonosító lesz, amivel akár egynél több kiosztás eltárolására is lehetőség lehet. Viszont a fejlesztés jelen állapotában ezzel még nem kellet számolni. Az szobákat tároló gyűjtemény neve „</w:t>
-      </w:r>
-      <w:proofErr w:type="spellStart"/>
-      <w:r>
-        <w:t>Room</w:t>
-      </w:r>
-      <w:proofErr w:type="spellEnd"/>
-      <w:r>
-        <w:t xml:space="preserve">” lett. Amin </w:t>
+        <w:t xml:space="preserve">A második egység a színházterek tervezése volt. Ebben az esetben is csak a releváns adatokat tároltuk el. Ezen felül nem kerülnek mentésre az elkészített ülőhelykiosztások sem mivel azokat az alkalmazás menet közben generálja le. Ha a fejlesztés későbbi szakaszában szükségessé válik az ülőhelykiosztás mentése is akkor valószínűleg egy új gyűjtemény hozunk hozzá létre, ami tartalmaz majd egy idegen kulcsot, ami a szoba azonosító lesz, amivel akár egynél több kiosztás eltárolására is lehetőség lehet. Viszont a fejlesztés jelen állapotában ezzel még nem kellet számolni. Az szobákat tároló gyűjtemény neve „Room” lett. Amin </w:t>
       </w:r>
       <w:r>
         <w:t xml:space="preserve">belül </w:t>
@@ -3188,15 +3068,7 @@
       </w:r>
       <w:proofErr w:type="spellEnd"/>
       <w:r>
-        <w:t>: A színházi terem egyedi azonosítóját tárolja. Az azonosító kötelezően az „RO-” karakterekkel kezdődik, ami a szobára (</w:t>
-      </w:r>
-      <w:proofErr w:type="spellStart"/>
-      <w:r>
-        <w:t>room</w:t>
-      </w:r>
-      <w:proofErr w:type="spellEnd"/>
-      <w:r>
-        <w:t>) utal.</w:t>
+        <w:t>: A színházi terem egyedi azonosítóját tárolja. Az azonosító kötelezően az „RO-” karakterekkel kezdődik, ami a szobára (room) utal.</w:t>
       </w:r>
     </w:p>
     <w:p>
@@ -3909,15 +3781,7 @@
     </w:p>
     <w:p>
       <w:r>
-        <w:t xml:space="preserve">Az első ilyen rész a színház adatait tartalmazza. Ebben </w:t>
-      </w:r>
-      <w:proofErr w:type="gramStart"/>
-      <w:r>
-        <w:t>a</w:t>
-      </w:r>
-      <w:proofErr w:type="gramEnd"/>
-      <w:r>
-        <w:t xml:space="preserve"> egységben ki lehet választani már meglévő színházakat</w:t>
+        <w:t>Az első ilyen rész a színház adatait tartalmazza. Ebben a egységben ki lehet választani már meglévő színházakat</w:t>
       </w:r>
       <w:r>
         <w:t>, illetve hozzá is lehet adni új színházat is a programhoz.</w:t>
@@ -4116,29 +3980,21 @@
       </w:r>
       <w:proofErr w:type="spellEnd"/>
       <w:r>
-        <w:t xml:space="preserve"> reprezentáló adatok ismertetésével kezdem, de akár többször is előfordulhat </w:t>
-      </w:r>
-      <w:proofErr w:type="gramStart"/>
-      <w:r>
-        <w:t>a</w:t>
-      </w:r>
-      <w:proofErr w:type="gramEnd"/>
-      <w:r>
+        <w:t xml:space="preserve"> reprezentáló adatok ismertetésével kezdem, de akár többször is előfordulhat a </w:t>
+      </w:r>
+      <w:proofErr w:type="spellStart"/>
+      <w:r>
+        <w:t>utils</w:t>
+      </w:r>
+      <w:proofErr w:type="spellEnd"/>
+      <w:r>
+        <w:rPr>
+          <w:color w:val="C9A253"/>
+        </w:rPr>
         <w:t xml:space="preserve"> </w:t>
       </w:r>
       <w:proofErr w:type="spellStart"/>
       <w:r>
-        <w:t>utils</w:t>
-      </w:r>
-      <w:proofErr w:type="spellEnd"/>
-      <w:r>
-        <w:rPr>
-          <w:color w:val="C9A253"/>
-        </w:rPr>
-        <w:t xml:space="preserve"> </w:t>
-      </w:r>
-      <w:proofErr w:type="spellStart"/>
-      <w:r>
         <w:t>package</w:t>
       </w:r>
       <w:proofErr w:type="spellEnd"/>
@@ -4202,15 +4058,7 @@
         <w:t xml:space="preserve">-vel ellátott osztályhoz hasonlóan. Ennek oka, </w:t>
       </w:r>
       <w:r>
-        <w:t xml:space="preserve">hogy így </w:t>
-      </w:r>
-      <w:proofErr w:type="gramStart"/>
-      <w:r>
-        <w:t>a</w:t>
-      </w:r>
-      <w:proofErr w:type="gramEnd"/>
-      <w:r>
-        <w:t xml:space="preserve"> </w:t>
+        <w:t xml:space="preserve">hogy így a </w:t>
       </w:r>
       <w:proofErr w:type="spellStart"/>
       <w:r>
@@ -4427,12 +4275,10 @@
       <w:pPr>
         <w:pStyle w:val="Cmsor4"/>
       </w:pPr>
-      <w:proofErr w:type="spellStart"/>
       <w:r>
         <w:lastRenderedPageBreak/>
         <w:t>Room</w:t>
       </w:r>
-      <w:proofErr w:type="spellEnd"/>
     </w:p>
     <w:p>
       <w:r>
@@ -4463,15 +4309,7 @@
       </w:r>
       <w:proofErr w:type="spellEnd"/>
       <w:r>
-        <w:t xml:space="preserve"> kötjük (lazán) a </w:t>
-      </w:r>
-      <w:proofErr w:type="gramStart"/>
-      <w:r>
-        <w:t>színházhoz</w:t>
-      </w:r>
-      <w:proofErr w:type="gramEnd"/>
-      <w:r>
-        <w:t xml:space="preserve"> amiben található. Továbbá elláttuk egy </w:t>
+        <w:t xml:space="preserve"> kötjük (lazán) a színházhoz amiben található. Továbbá elláttuk egy </w:t>
       </w:r>
       <w:r>
         <w:rPr>
@@ -4552,15 +4390,7 @@
       </w:r>
       <w:proofErr w:type="spellEnd"/>
       <w:r>
-        <w:t xml:space="preserve">-es </w:t>
-      </w:r>
-      <w:proofErr w:type="gramStart"/>
-      <w:r>
-        <w:t>tömböt</w:t>
-      </w:r>
-      <w:proofErr w:type="gramEnd"/>
-      <w:r>
-        <w:t xml:space="preserve"> amit feltölt üres ülésekkel. Az </w:t>
+        <w:t xml:space="preserve">-es tömböt amit feltölt üres ülésekkel. Az </w:t>
       </w:r>
       <w:r>
         <w:rPr>
@@ -4789,15 +4619,7 @@
       </w:r>
       <w:proofErr w:type="spellEnd"/>
       <w:r>
-        <w:t xml:space="preserve"> azonosító egy egyszerű </w:t>
-      </w:r>
-      <w:proofErr w:type="spellStart"/>
-      <w:r>
-        <w:t>String</w:t>
-      </w:r>
-      <w:proofErr w:type="spellEnd"/>
-      <w:r>
-        <w:t xml:space="preserve"> referencia (az </w:t>
+        <w:t xml:space="preserve"> azonosító egy egyszerű String referencia (az </w:t>
       </w:r>
       <w:proofErr w:type="spellStart"/>
       <w:r>
@@ -4813,19 +4635,11 @@
       </w:r>
       <w:proofErr w:type="spellEnd"/>
       <w:r>
-        <w:t xml:space="preserve">-re), a státusz-t a </w:t>
-      </w:r>
-      <w:proofErr w:type="spellStart"/>
-      <w:r>
-        <w:t>SeatStatus</w:t>
-      </w:r>
-      <w:proofErr w:type="spellEnd"/>
-      <w:r>
-        <w:t xml:space="preserve"> </w:t>
-      </w:r>
-      <w:proofErr w:type="spellStart"/>
-      <w:r>
-        <w:t>enum-ból</w:t>
+        <w:t>-re), a státusz-t a SeatStatus enum-</w:t>
+      </w:r>
+      <w:proofErr w:type="spellStart"/>
+      <w:r>
+        <w:t>ból</w:t>
       </w:r>
       <w:proofErr w:type="spellEnd"/>
       <w:r>
@@ -4963,39 +4777,7 @@
           <w:sz w:val="22"/>
           <w:szCs w:val="20"/>
         </w:rPr>
-        <w:t xml:space="preserve"> A </w:t>
-      </w:r>
-      <w:proofErr w:type="spellStart"/>
-      <w:r>
-        <w:rPr>
-          <w:sz w:val="22"/>
-          <w:szCs w:val="20"/>
-        </w:rPr>
-        <w:t>SeatStatus</w:t>
-      </w:r>
-      <w:proofErr w:type="spellEnd"/>
-      <w:r>
-        <w:rPr>
-          <w:sz w:val="22"/>
-          <w:szCs w:val="20"/>
-        </w:rPr>
-        <w:t xml:space="preserve"> </w:t>
-      </w:r>
-      <w:proofErr w:type="spellStart"/>
-      <w:r>
-        <w:rPr>
-          <w:sz w:val="22"/>
-          <w:szCs w:val="20"/>
-        </w:rPr>
-        <w:t>enum</w:t>
-      </w:r>
-      <w:proofErr w:type="spellEnd"/>
-      <w:r>
-        <w:rPr>
-          <w:sz w:val="22"/>
-          <w:szCs w:val="20"/>
-        </w:rPr>
-        <w:t xml:space="preserve"> lehetséges értékei</w:t>
+        <w:t xml:space="preserve"> A SeatStatus enum lehetséges értékei</w:t>
       </w:r>
     </w:p>
     <w:p>
@@ -5100,12 +4882,10 @@
         <w:t xml:space="preserve">A </w:t>
       </w:r>
       <w:proofErr w:type="spellStart"/>
-      <w:proofErr w:type="gramStart"/>
       <w:r>
         <w:t>model.utils</w:t>
       </w:r>
       <w:proofErr w:type="spellEnd"/>
-      <w:proofErr w:type="gramEnd"/>
       <w:r>
         <w:t xml:space="preserve"> több </w:t>
       </w:r>
@@ -5154,15 +4934,7 @@
     </w:p>
     <w:p>
       <w:r>
-        <w:t xml:space="preserve">Ide tartozik az ülőhelyeknél említett </w:t>
-      </w:r>
-      <w:proofErr w:type="spellStart"/>
-      <w:r>
-        <w:t>SeatStatus</w:t>
-      </w:r>
-      <w:proofErr w:type="spellEnd"/>
-      <w:r>
-        <w:t xml:space="preserve">, valamint a – jelenleg csupán </w:t>
+        <w:t xml:space="preserve">Ide tartozik az ülőhelyeknél említett SeatStatus, valamint a – jelenleg csupán </w:t>
       </w:r>
       <w:proofErr w:type="spellStart"/>
       <w:r>
@@ -5178,15 +4950,7 @@
       </w:r>
       <w:proofErr w:type="spellEnd"/>
       <w:r>
-        <w:t xml:space="preserve"> </w:t>
-      </w:r>
-      <w:proofErr w:type="spellStart"/>
-      <w:r>
-        <w:t>enum</w:t>
-      </w:r>
-      <w:proofErr w:type="spellEnd"/>
-      <w:r>
-        <w:t>, melynek elemei megegyeznek az adatstruktúra osztályainak elnevezéseivel.</w:t>
+        <w:t xml:space="preserve"> enum, melynek elemei megegyeznek az adatstruktúra osztályainak elnevezéseivel.</w:t>
       </w:r>
     </w:p>
     <w:p/>
@@ -5320,17 +5084,8 @@
           <w:sz w:val="22"/>
           <w:szCs w:val="20"/>
         </w:rPr>
-        <w:t xml:space="preserve"> </w:t>
-      </w:r>
-      <w:proofErr w:type="spellStart"/>
-      <w:r>
-        <w:rPr>
-          <w:sz w:val="22"/>
-          <w:szCs w:val="20"/>
-        </w:rPr>
-        <w:t>enum</w:t>
-      </w:r>
-      <w:proofErr w:type="spellEnd"/>
+        <w:t xml:space="preserve"> enum</w:t>
+      </w:r>
     </w:p>
     <w:p>
       <w:pPr>
@@ -5580,15 +5335,7 @@
         <w:t>-t hoztam létre, ezt annak érdekében, hogy egységesítve lehessen hozzáférni a beolvasott adatokhoz, eltekintve attól, hogy éppen milyen formában tároljuk őket (adatbázis</w:t>
       </w:r>
       <w:r>
-        <w:t xml:space="preserve">, </w:t>
-      </w:r>
-      <w:proofErr w:type="gramStart"/>
-      <w:r>
-        <w:t>InputData,</w:t>
-      </w:r>
-      <w:proofErr w:type="gramEnd"/>
-      <w:r>
-        <w:t xml:space="preserve"> stb</w:t>
+        <w:t>, InputData, stb</w:t>
       </w:r>
       <w:r>
         <w:t>.).</w:t>
@@ -5782,39 +5529,13 @@
         <w:t>,</w:t>
       </w:r>
       <w:r>
-        <w:t xml:space="preserve"> hogy az adatbázis </w:t>
-      </w:r>
-      <w:proofErr w:type="spellStart"/>
-      <w:r>
-        <w:t>json</w:t>
-      </w:r>
-      <w:proofErr w:type="spellEnd"/>
-      <w:r>
-        <w:t xml:space="preserve"> formátumú fájljaiból az alkalmazás számára értelmezhető osztályok legyenek szükség volt egy adatbázis kezelő és átalakító osztályra. Az említett osztály a </w:t>
-      </w:r>
-      <w:proofErr w:type="spellStart"/>
+        <w:t xml:space="preserve"> hogy az adatbázis json formátumú fájljaiból az alkalmazás számára értelmezhető osztályok legyenek szükség volt egy adatbázis kezelő és átalakító osztályra. Az említett osztály a </w:t>
+      </w:r>
       <w:r>
         <w:t>DatabaseHandler</w:t>
       </w:r>
-      <w:proofErr w:type="spellEnd"/>
-      <w:r>
-        <w:t xml:space="preserve"> nevet kapta. Az osztály feladata az adatbázisból lekérni a szükséges adatot tartalmazó </w:t>
-      </w:r>
-      <w:proofErr w:type="spellStart"/>
-      <w:r>
-        <w:t>json</w:t>
-      </w:r>
-      <w:proofErr w:type="spellEnd"/>
-      <w:r>
-        <w:t xml:space="preserve"> fájlt majd a </w:t>
-      </w:r>
-      <w:proofErr w:type="spellStart"/>
-      <w:r>
-        <w:t>json</w:t>
-      </w:r>
-      <w:proofErr w:type="spellEnd"/>
-      <w:r>
-        <w:t xml:space="preserve"> fájlt átalakítani az alkalmazás által értelmezhető osztállyá. Mindezt lehetőleg úgy, hogy az alkalmazás bármely pontjáról bármilyen adat lekéréséhez elég legyen egy gyors függvényhívás.</w:t>
+      <w:r>
+        <w:t xml:space="preserve"> nevet kapta. Az osztály feladata az adatbázisból lekérni a szükséges adatot tartalmazó json fájlt majd a json fájlt átalakítani az alkalmazás által értelmezhető osztállyá. Mindezt lehetőleg úgy, hogy az alkalmazás bármely pontjáról bármilyen adat lekéréséhez elég legyen egy gyors függvényhívás.</w:t>
       </w:r>
     </w:p>
     <w:p>
@@ -5921,41 +5642,17 @@
     </w:p>
     <w:p>
       <w:r>
-        <w:t xml:space="preserve">A </w:t>
-      </w:r>
-      <w:proofErr w:type="spellStart"/>
-      <w:r>
-        <w:t>getRoom</w:t>
-      </w:r>
-      <w:proofErr w:type="spellEnd"/>
-      <w:r>
-        <w:t xml:space="preserve"> függvény nagyvonalakban két részre osztható az első részben megtörténik a lekérés míg a másodikban megtörténik a </w:t>
-      </w:r>
-      <w:proofErr w:type="spellStart"/>
-      <w:r>
-        <w:t>json</w:t>
-      </w:r>
-      <w:proofErr w:type="spellEnd"/>
-      <w:r>
-        <w:t xml:space="preserve"> </w:t>
+        <w:t xml:space="preserve">A getRoom függvény nagyvonalakban két részre osztható az első részben megtörténik a lekérés míg a másodikban megtörténik a json </w:t>
       </w:r>
       <w:r>
         <w:sym w:font="Wingdings" w:char="F0E0"/>
       </w:r>
       <w:r>
-        <w:t xml:space="preserve"> </w:t>
-      </w:r>
-      <w:proofErr w:type="spellStart"/>
-      <w:r>
-        <w:t>Room</w:t>
-      </w:r>
-      <w:proofErr w:type="spellEnd"/>
-      <w:r>
-        <w:t xml:space="preserve"> átalakítás. A </w:t>
-      </w:r>
-      <w:proofErr w:type="spellStart"/>
-      <w:r>
-        <w:t>MongoDB-ből</w:t>
+        <w:t xml:space="preserve"> Room átalakítás. A MongoDB-</w:t>
+      </w:r>
+      <w:proofErr w:type="spellStart"/>
+      <w:r>
+        <w:t>ből</w:t>
       </w:r>
       <w:proofErr w:type="spellEnd"/>
       <w:r>
@@ -5963,76 +5660,20 @@
       </w:r>
       <w:r>
         <w:lastRenderedPageBreak/>
-        <w:t xml:space="preserve">szükség van egy </w:t>
-      </w:r>
-      <w:proofErr w:type="spellStart"/>
-      <w:r>
-        <w:t>conection</w:t>
-      </w:r>
-      <w:proofErr w:type="spellEnd"/>
-      <w:r>
-        <w:t xml:space="preserve"> </w:t>
-      </w:r>
-      <w:proofErr w:type="spellStart"/>
-      <w:r>
-        <w:t>string</w:t>
-      </w:r>
-      <w:proofErr w:type="spellEnd"/>
-      <w:r>
-        <w:t xml:space="preserve">-re csakúgy, mint a hagyományos SQL rendszerek esetén. Ezt követően ezt a </w:t>
-      </w:r>
-      <w:proofErr w:type="spellStart"/>
-      <w:r>
-        <w:t>string-et</w:t>
-      </w:r>
-      <w:proofErr w:type="spellEnd"/>
-      <w:r>
-        <w:t xml:space="preserve"> oda kell adni a </w:t>
-      </w:r>
-      <w:proofErr w:type="spellStart"/>
-      <w:r>
-        <w:t>MongoClient-nek</w:t>
-      </w:r>
-      <w:proofErr w:type="spellEnd"/>
-      <w:r>
-        <w:t xml:space="preserve">, ami létrehozza a kapcsolatot az adatbázis szerverrel. Ezután már csak pontosítani kell, hogy melyik adatbázist használja és hogy melyik gyűjteményből kell kiolvasni az adatokat. A </w:t>
-      </w:r>
-      <w:proofErr w:type="spellStart"/>
-      <w:r>
-        <w:t>MongoDB</w:t>
-      </w:r>
-      <w:proofErr w:type="spellEnd"/>
-      <w:r>
-        <w:t xml:space="preserve"> esetében egy gyűjteményben akármennyi </w:t>
-      </w:r>
-      <w:proofErr w:type="spellStart"/>
-      <w:r>
-        <w:t>json</w:t>
-      </w:r>
-      <w:proofErr w:type="spellEnd"/>
-      <w:r>
-        <w:t xml:space="preserve"> fájl lehet, viszont ebben az esetben csupán egy </w:t>
-      </w:r>
-      <w:proofErr w:type="spellStart"/>
-      <w:r>
-        <w:t>json</w:t>
-      </w:r>
-      <w:proofErr w:type="spellEnd"/>
-      <w:r>
-        <w:t xml:space="preserve"> fájlt használunk, amit a fájl azonosítójának megadásával lehet beállítani.</w:t>
-      </w:r>
-    </w:p>
-    <w:p>
-      <w:r>
-        <w:t xml:space="preserve">A függvény második részében a lekért </w:t>
-      </w:r>
-      <w:proofErr w:type="spellStart"/>
-      <w:r>
-        <w:t>jsonObject-et</w:t>
-      </w:r>
-      <w:proofErr w:type="spellEnd"/>
-      <w:r>
-        <w:t xml:space="preserve"> felhasználva </w:t>
+        <w:t>szükség van egy conection string-re csakúgy, mint a hagyományos SQL rendszerek esetén. Ezt követően ezt a string-</w:t>
+      </w:r>
+      <w:proofErr w:type="spellStart"/>
+      <w:r>
+        <w:t>et</w:t>
+      </w:r>
+      <w:proofErr w:type="spellEnd"/>
+      <w:r>
+        <w:t xml:space="preserve"> oda kell adni a MongoClient-nek, ami létrehozza a kapcsolatot az adatbázis szerverrel. Ezután már csak pontosítani kell, hogy melyik adatbázist használja és hogy melyik gyűjteményből kell kiolvasni az adatokat. A MongoDB esetében egy gyűjteményben akármennyi json fájl lehet, viszont ebben az esetben csupán egy json fájlt használunk, amit a fájl azonosítójának megadásával lehet beállítani.</w:t>
+      </w:r>
+    </w:p>
+    <w:p>
+      <w:r>
+        <w:t xml:space="preserve">A függvény második részében a lekért jsonObject-et felhasználva </w:t>
       </w:r>
       <w:proofErr w:type="spellStart"/>
       <w:r>
@@ -6040,47 +5681,15 @@
       </w:r>
       <w:proofErr w:type="spellEnd"/>
       <w:r>
-        <w:t xml:space="preserve"> az összes szobán és minden szoba esetében átmásoljuk a </w:t>
-      </w:r>
-      <w:proofErr w:type="spellStart"/>
-      <w:r>
-        <w:t>json</w:t>
-      </w:r>
-      <w:proofErr w:type="spellEnd"/>
-      <w:r>
-        <w:t xml:space="preserve"> fájlból az adatokat a </w:t>
-      </w:r>
-      <w:proofErr w:type="spellStart"/>
-      <w:r>
-        <w:t>Room</w:t>
-      </w:r>
-      <w:proofErr w:type="spellEnd"/>
-      <w:r>
-        <w:t xml:space="preserve"> osztályba. Miután az általános adatok kiolvasásra kerültek elkezdődik a székek feldolgozása is, ami során a széksorok </w:t>
-      </w:r>
-      <w:proofErr w:type="spellStart"/>
-      <w:r>
-        <w:t>string-jeit</w:t>
-      </w:r>
-      <w:proofErr w:type="spellEnd"/>
-      <w:r>
-        <w:t xml:space="preserve"> szétbontjuk önálló székekké, amiknek beállítjuk az állapotát a </w:t>
-      </w:r>
-      <w:proofErr w:type="spellStart"/>
-      <w:r>
-        <w:t>SeatStatus</w:t>
-      </w:r>
-      <w:proofErr w:type="spellEnd"/>
-      <w:r>
-        <w:t xml:space="preserve"> </w:t>
-      </w:r>
-      <w:proofErr w:type="spellStart"/>
-      <w:r>
-        <w:t>enum</w:t>
-      </w:r>
-      <w:proofErr w:type="spellEnd"/>
-      <w:r>
-        <w:t xml:space="preserve"> használatával, majd hozzáadom az aktuális szobát a listához. Miután az összes szoba feldolgozásra került átalakítom a listát tömbé majd visszatérek az értékével.</w:t>
+        <w:t xml:space="preserve"> az összes szobán és minden szoba esetében átmásoljuk a json fájlból az adatokat a Room osztályba. Miután az általános adatok kiolvasásra kerültek elkezdődik a székek feldolgozása is, ami során a széksorok string-</w:t>
+      </w:r>
+      <w:proofErr w:type="spellStart"/>
+      <w:r>
+        <w:t>jeit</w:t>
+      </w:r>
+      <w:proofErr w:type="spellEnd"/>
+      <w:r>
+        <w:t xml:space="preserve"> szétbontjuk önálló székekké, amiknek beállítjuk az állapotát a SeatStatus enum használatával, majd hozzáadom az aktuális szobát a listához. Miután az összes szoba feldolgozásra került átalakítom a listát tömbé majd visszatérek az értékével.</w:t>
       </w:r>
     </w:p>
     <w:p>
@@ -6090,23 +5699,7 @@
     </w:p>
     <w:p>
       <w:r>
-        <w:t xml:space="preserve">Ennek a folyamatnak a másik oldala amikor egy osztály kellet visszaalakítani az adatbázis által értelmezhető </w:t>
-      </w:r>
-      <w:proofErr w:type="spellStart"/>
-      <w:r>
-        <w:t>json</w:t>
-      </w:r>
-      <w:proofErr w:type="spellEnd"/>
-      <w:r>
-        <w:t xml:space="preserve"> formátumba. Ennek a szemléltetésére talán a </w:t>
-      </w:r>
-      <w:proofErr w:type="spellStart"/>
-      <w:r>
-        <w:t>convertRoomToObject</w:t>
-      </w:r>
-      <w:proofErr w:type="spellEnd"/>
-      <w:r>
-        <w:t xml:space="preserve"> függvény a legalkalmasabb.</w:t>
+        <w:t>Ennek a folyamatnak a másik oldala amikor egy osztály kellet visszaalakítani az adatbázis által értelmezhető json formátumba. Ennek a szemléltetésére talán a convertRoomToObject függvény a legalkalmasabb.</w:t>
       </w:r>
     </w:p>
     <w:p>
@@ -6204,93 +5797,26 @@
         <w:t>. ábra:</w:t>
       </w:r>
       <w:r>
-        <w:t xml:space="preserve"> Osztály </w:t>
-      </w:r>
-      <w:proofErr w:type="spellStart"/>
-      <w:r>
-        <w:t>json</w:t>
-      </w:r>
-      <w:proofErr w:type="spellEnd"/>
-      <w:r>
-        <w:t xml:space="preserve"> formátumba alakítása</w:t>
-      </w:r>
-    </w:p>
-    <w:p>
-      <w:r>
-        <w:t xml:space="preserve">A </w:t>
-      </w:r>
-      <w:proofErr w:type="spellStart"/>
-      <w:r>
-        <w:t>convertRoomToObject</w:t>
-      </w:r>
-      <w:proofErr w:type="spellEnd"/>
-      <w:r>
-        <w:t xml:space="preserve"> függvény egy </w:t>
-      </w:r>
-      <w:proofErr w:type="spellStart"/>
-      <w:r>
-        <w:t>Room</w:t>
-      </w:r>
-      <w:proofErr w:type="spellEnd"/>
-      <w:r>
-        <w:t xml:space="preserve"> osztályt vár paraméterként. Kezdésként létrehozok egy </w:t>
-      </w:r>
-      <w:proofErr w:type="spellStart"/>
-      <w:r>
-        <w:t>BasicDBObject-et</w:t>
-      </w:r>
-      <w:proofErr w:type="spellEnd"/>
-      <w:r>
-        <w:t xml:space="preserve">, amit a későbbiekben a terem adataival feltöltök. A </w:t>
-      </w:r>
-      <w:proofErr w:type="spellStart"/>
-      <w:r>
-        <w:t>roomObj</w:t>
-      </w:r>
-      <w:proofErr w:type="spellEnd"/>
-      <w:r>
-        <w:t xml:space="preserve"> létrehozása után hozzáadom a szoba azonosítóját, a színház azonosítóját, a terem nevét, a sorok és az oszlopok számát. Ezután a székeket visszaalakítom széksorokká, amit egy </w:t>
-      </w:r>
-      <w:proofErr w:type="spellStart"/>
-      <w:r>
-        <w:t>string</w:t>
-      </w:r>
-      <w:proofErr w:type="spellEnd"/>
-      <w:r>
-        <w:t xml:space="preserve">-ben tárolok, amit a sor feldolgozása után ugyancsak hozzáadok a </w:t>
-      </w:r>
-      <w:proofErr w:type="spellStart"/>
-      <w:r>
-        <w:t>roomObj-hez</w:t>
-      </w:r>
-      <w:proofErr w:type="spellEnd"/>
-      <w:r>
-        <w:t xml:space="preserve">. Miután az összes sor feldolgozása megtörtént a függvény visszatér a </w:t>
-      </w:r>
-      <w:proofErr w:type="spellStart"/>
-      <w:r>
-        <w:t>roomObj</w:t>
-      </w:r>
-      <w:proofErr w:type="spellEnd"/>
-      <w:r>
-        <w:t xml:space="preserve">-vel, ami tartalmazza a paraméterben kapott osztály </w:t>
-      </w:r>
-      <w:proofErr w:type="spellStart"/>
-      <w:r>
-        <w:t>json</w:t>
-      </w:r>
-      <w:proofErr w:type="spellEnd"/>
-      <w:r>
-        <w:t xml:space="preserve"> átiratát.</w:t>
+        <w:t xml:space="preserve"> Osztály json formátumba alakítása</w:t>
+      </w:r>
+    </w:p>
+    <w:p>
+      <w:r>
+        <w:t>A convertRoomToObject függvény egy Room osztályt vár paraméterként. Kezdésként létrehozok egy BasicDBObject-et, amit a későbbiekben a terem adataival feltöltök. A roomObj létrehozása után hozzáadom a szoba azonosítóját, a színház azonosítóját, a terem nevét, a sorok és az oszlopok számát. Ezután a székeket visszaalakítom széksorokká, amit egy string-ben tárolok, amit a sor feldolgozása után ugyancsak hozzáadok a roomObj-</w:t>
+      </w:r>
+      <w:proofErr w:type="spellStart"/>
+      <w:r>
+        <w:t>hez</w:t>
+      </w:r>
+      <w:proofErr w:type="spellEnd"/>
+      <w:r>
+        <w:t>. Miután az összes sor feldolgozása megtörtént a függvény visszatér a roomObj-vel, ami tartalmazza a paraméterben kapott osztály json átiratát.</w:t>
       </w:r>
     </w:p>
     <w:p>
       <w:pPr>
         <w:spacing w:after="160" w:line="259" w:lineRule="auto"/>
       </w:pPr>
-      <w:r>
-        <w:t>Ezen a két függvényen kívül természetesen van még rengeteg másik is, amit a dokumentum következő verziójában részletezek majd.</w:t>
-      </w:r>
       <w:r>
         <w:br w:type="page"/>
       </w:r>
@@ -6741,7 +6267,364 @@
         <w:t>Genetikus algoritmus</w:t>
       </w:r>
     </w:p>
-    <w:p/>
+    <w:p>
+      <w:r>
+        <w:t>A gépi megoldókhoz implementálásra került egy genetikus algoritmus is, amely az előre meghatározott csoportokat közel optimálisan el tudja helyezni a színházteremben.</w:t>
+      </w:r>
+    </w:p>
+    <w:p>
+      <w:r>
+        <w:t xml:space="preserve">A genetikus megoldó implementálásához egy egyszerű online elérhető generikus algoritmust használtunk. A használatához meg kell adni egy bemenetet és egy </w:t>
+      </w:r>
+      <w:r>
+        <w:t xml:space="preserve">fitness </w:t>
+      </w:r>
+      <w:r>
+        <w:t>függvény. Az algoritmus szelekciót, mutációt és keresztezést használ. Az algoritmus megállási feltételének a megadott fitness érték elérése. Jelen algoritmus esetében a küszöbérték a nézőcsoportok száma. Ha eléri a küszöbértéket akkor az azt jelenti, hogy minden csoportot le tudott ültetni az algoritmus.</w:t>
+      </w:r>
+    </w:p>
+    <w:p>
+      <w:r>
+        <w:t>Az algoritmus bemenetként meg kell adni az aktuális színháztermet és a nézőket tartalmazó szöveget. Első lépésben a nézőket tartalmazó string-</w:t>
+      </w:r>
+      <w:proofErr w:type="spellStart"/>
+      <w:r>
+        <w:t>et</w:t>
+      </w:r>
+      <w:proofErr w:type="spellEnd"/>
+      <w:r>
+        <w:t xml:space="preserve"> átalakítjuk kulcs-érték struktúrává, ahol a kulcs a néző csoport mérete és az érték az adott darabszámú csoportok száma. </w:t>
+      </w:r>
+    </w:p>
+    <w:p>
+      <w:pPr>
+        <w:keepNext/>
+        <w:jc w:val="center"/>
+      </w:pPr>
+      <w:r>
+        <w:rPr>
+          <w:noProof/>
+        </w:rPr>
+        <w:drawing>
+          <wp:inline distT="0" distB="0" distL="0" distR="0" wp14:anchorId="21156ED9" wp14:editId="4E4A4563">
+            <wp:extent cx="4410023" cy="2846705"/>
+            <wp:effectExtent l="0" t="0" r="0" b="0"/>
+            <wp:docPr id="34" name="Kép 34" descr="A képen asztal látható&#10;&#10;Automatikusan generált leírás"/>
+            <wp:cNvGraphicFramePr>
+              <a:graphicFrameLocks xmlns:a="http://schemas.openxmlformats.org/drawingml/2006/main" noChangeAspect="1"/>
+            </wp:cNvGraphicFramePr>
+            <a:graphic xmlns:a="http://schemas.openxmlformats.org/drawingml/2006/main">
+              <a:graphicData uri="http://schemas.openxmlformats.org/drawingml/2006/picture">
+                <pic:pic xmlns:pic="http://schemas.openxmlformats.org/drawingml/2006/picture">
+                  <pic:nvPicPr>
+                    <pic:cNvPr id="34" name="Kép 34" descr="A képen asztal látható&#10;&#10;Automatikusan generált leírás"/>
+                    <pic:cNvPicPr/>
+                  </pic:nvPicPr>
+                  <pic:blipFill>
+                    <a:blip r:embed="rId25"/>
+                    <a:stretch>
+                      <a:fillRect/>
+                    </a:stretch>
+                  </pic:blipFill>
+                  <pic:spPr>
+                    <a:xfrm>
+                      <a:off x="0" y="0"/>
+                      <a:ext cx="4416537" cy="2850910"/>
+                    </a:xfrm>
+                    <a:prstGeom prst="rect">
+                      <a:avLst/>
+                    </a:prstGeom>
+                  </pic:spPr>
+                </pic:pic>
+              </a:graphicData>
+            </a:graphic>
+          </wp:inline>
+        </w:drawing>
+      </w:r>
+    </w:p>
+    <w:p>
+      <w:pPr>
+        <w:pStyle w:val="Kpalrs"/>
+      </w:pPr>
+      <w:r>
+        <w:rPr>
+          <w:b/>
+          <w:bCs/>
+        </w:rPr>
+        <w:fldChar w:fldCharType="begin"/>
+      </w:r>
+      <w:r>
+        <w:rPr>
+          <w:b/>
+          <w:bCs/>
+        </w:rPr>
+        <w:instrText xml:space="preserve"> SEQ ábra \* ARABIC </w:instrText>
+      </w:r>
+      <w:r>
+        <w:rPr>
+          <w:b/>
+          <w:bCs/>
+        </w:rPr>
+        <w:fldChar w:fldCharType="separate"/>
+      </w:r>
+      <w:r>
+        <w:rPr>
+          <w:b/>
+          <w:bCs/>
+          <w:noProof/>
+        </w:rPr>
+        <w:t>9</w:t>
+      </w:r>
+      <w:r>
+        <w:rPr>
+          <w:b/>
+          <w:bCs/>
+        </w:rPr>
+        <w:fldChar w:fldCharType="end"/>
+      </w:r>
+      <w:r>
+        <w:rPr>
+          <w:b/>
+          <w:bCs/>
+        </w:rPr>
+        <w:t>. ábra</w:t>
+      </w:r>
+      <w:r>
+        <w:t>: Nézők feldolgozása</w:t>
+      </w:r>
+    </w:p>
+    <w:p>
+      <w:r>
+        <w:t>Ezután átalakításra kerül a terem egy vektorrá. Ennek a menete két lépésben történik. Első lépésben a terem székeiből kinyerve a székek státuszát létrehozzuk egy mátrixot majd második lépésként átalakítjuk a mátrixot egy vektorrá. A létrejött vektor lesz a kiindulópontja az algoritmusban.</w:t>
+      </w:r>
+    </w:p>
+    <w:p>
+      <w:pPr>
+        <w:keepNext/>
+        <w:jc w:val="center"/>
+      </w:pPr>
+      <w:r>
+        <w:rPr>
+          <w:noProof/>
+        </w:rPr>
+        <w:lastRenderedPageBreak/>
+        <w:drawing>
+          <wp:inline distT="0" distB="0" distL="0" distR="0" wp14:anchorId="1254B68B" wp14:editId="56EBA239">
+            <wp:extent cx="5732145" cy="1896110"/>
+            <wp:effectExtent l="0" t="0" r="1905" b="8890"/>
+            <wp:docPr id="35" name="Kép 35"/>
+            <wp:cNvGraphicFramePr>
+              <a:graphicFrameLocks xmlns:a="http://schemas.openxmlformats.org/drawingml/2006/main" noChangeAspect="1"/>
+            </wp:cNvGraphicFramePr>
+            <a:graphic xmlns:a="http://schemas.openxmlformats.org/drawingml/2006/main">
+              <a:graphicData uri="http://schemas.openxmlformats.org/drawingml/2006/picture">
+                <pic:pic xmlns:pic="http://schemas.openxmlformats.org/drawingml/2006/picture">
+                  <pic:nvPicPr>
+                    <pic:cNvPr id="1" name=""/>
+                    <pic:cNvPicPr/>
+                  </pic:nvPicPr>
+                  <pic:blipFill>
+                    <a:blip r:embed="rId26"/>
+                    <a:stretch>
+                      <a:fillRect/>
+                    </a:stretch>
+                  </pic:blipFill>
+                  <pic:spPr>
+                    <a:xfrm>
+                      <a:off x="0" y="0"/>
+                      <a:ext cx="5732145" cy="1896110"/>
+                    </a:xfrm>
+                    <a:prstGeom prst="rect">
+                      <a:avLst/>
+                    </a:prstGeom>
+                  </pic:spPr>
+                </pic:pic>
+              </a:graphicData>
+            </a:graphic>
+          </wp:inline>
+        </w:drawing>
+      </w:r>
+    </w:p>
+    <w:p>
+      <w:pPr>
+        <w:pStyle w:val="Kpalrs"/>
+      </w:pPr>
+      <w:r>
+        <w:rPr>
+          <w:b/>
+          <w:bCs/>
+        </w:rPr>
+        <w:fldChar w:fldCharType="begin"/>
+      </w:r>
+      <w:r>
+        <w:rPr>
+          <w:b/>
+          <w:bCs/>
+        </w:rPr>
+        <w:instrText xml:space="preserve"> SEQ ábra \* ARABIC </w:instrText>
+      </w:r>
+      <w:r>
+        <w:rPr>
+          <w:b/>
+          <w:bCs/>
+        </w:rPr>
+        <w:fldChar w:fldCharType="separate"/>
+      </w:r>
+      <w:r>
+        <w:rPr>
+          <w:b/>
+          <w:bCs/>
+          <w:noProof/>
+        </w:rPr>
+        <w:t>10</w:t>
+      </w:r>
+      <w:r>
+        <w:rPr>
+          <w:b/>
+          <w:bCs/>
+        </w:rPr>
+        <w:fldChar w:fldCharType="end"/>
+      </w:r>
+      <w:r>
+        <w:rPr>
+          <w:b/>
+          <w:bCs/>
+        </w:rPr>
+        <w:t>. ábra</w:t>
+      </w:r>
+      <w:r>
+        <w:t>: kiinduló állapot létrehozása</w:t>
+      </w:r>
+    </w:p>
+    <w:p>
+      <w:r>
+        <w:t>A algoritmust működtető fitness függvény megkapja a gén vektort amit kiértékel és ellátja egy pontszámmal. A fitness függvény az előállított géneket átállítva mátrixos formába és onnan tovább kulcs-érték struktúrába. Az újonnan létrehozott map-</w:t>
+      </w:r>
+      <w:proofErr w:type="spellStart"/>
+      <w:r>
+        <w:t>et</w:t>
+      </w:r>
+      <w:proofErr w:type="spellEnd"/>
+      <w:r>
+        <w:t xml:space="preserve"> összehasonlítjuk az eredeti map-el és minden csoport után, ami szerepel az eredeti map-ben az aktuális gén kap egy pontot. Viszont, ha az eredeti map-ben az adott méretű csoportból már mindet leültettük akkor azért már nem jár több pont.</w:t>
+      </w:r>
+    </w:p>
+    <w:p>
+      <w:pPr>
+        <w:keepNext/>
+        <w:jc w:val="center"/>
+      </w:pPr>
+      <w:r>
+        <w:rPr>
+          <w:noProof/>
+        </w:rPr>
+        <w:drawing>
+          <wp:inline distT="0" distB="0" distL="0" distR="0" wp14:anchorId="28BB5999" wp14:editId="366903D8">
+            <wp:extent cx="5732145" cy="2833370"/>
+            <wp:effectExtent l="0" t="0" r="1905" b="5080"/>
+            <wp:docPr id="36" name="Kép 36"/>
+            <wp:cNvGraphicFramePr>
+              <a:graphicFrameLocks xmlns:a="http://schemas.openxmlformats.org/drawingml/2006/main" noChangeAspect="1"/>
+            </wp:cNvGraphicFramePr>
+            <a:graphic xmlns:a="http://schemas.openxmlformats.org/drawingml/2006/main">
+              <a:graphicData uri="http://schemas.openxmlformats.org/drawingml/2006/picture">
+                <pic:pic xmlns:pic="http://schemas.openxmlformats.org/drawingml/2006/picture">
+                  <pic:nvPicPr>
+                    <pic:cNvPr id="1" name=""/>
+                    <pic:cNvPicPr/>
+                  </pic:nvPicPr>
+                  <pic:blipFill>
+                    <a:blip r:embed="rId27"/>
+                    <a:stretch>
+                      <a:fillRect/>
+                    </a:stretch>
+                  </pic:blipFill>
+                  <pic:spPr>
+                    <a:xfrm>
+                      <a:off x="0" y="0"/>
+                      <a:ext cx="5732145" cy="2833370"/>
+                    </a:xfrm>
+                    <a:prstGeom prst="rect">
+                      <a:avLst/>
+                    </a:prstGeom>
+                  </pic:spPr>
+                </pic:pic>
+              </a:graphicData>
+            </a:graphic>
+          </wp:inline>
+        </w:drawing>
+      </w:r>
+    </w:p>
+    <w:p>
+      <w:pPr>
+        <w:pStyle w:val="Kpalrs"/>
+      </w:pPr>
+      <w:r>
+        <w:rPr>
+          <w:b/>
+          <w:bCs/>
+        </w:rPr>
+        <w:fldChar w:fldCharType="begin"/>
+      </w:r>
+      <w:r>
+        <w:rPr>
+          <w:b/>
+          <w:bCs/>
+        </w:rPr>
+        <w:instrText xml:space="preserve"> SEQ ábra \* ARABIC </w:instrText>
+      </w:r>
+      <w:r>
+        <w:rPr>
+          <w:b/>
+          <w:bCs/>
+        </w:rPr>
+        <w:fldChar w:fldCharType="separate"/>
+      </w:r>
+      <w:r>
+        <w:rPr>
+          <w:b/>
+          <w:bCs/>
+          <w:noProof/>
+        </w:rPr>
+        <w:t>11</w:t>
+      </w:r>
+      <w:r>
+        <w:rPr>
+          <w:b/>
+          <w:bCs/>
+        </w:rPr>
+        <w:fldChar w:fldCharType="end"/>
+      </w:r>
+      <w:r>
+        <w:rPr>
+          <w:b/>
+          <w:bCs/>
+        </w:rPr>
+        <w:t>. ábra:</w:t>
+      </w:r>
+      <w:r>
+        <w:t xml:space="preserve"> Példa fitness érték számítására</w:t>
+      </w:r>
+    </w:p>
+    <w:p>
+      <w:r>
+        <w:t>A fenti példában az látszik, hogy az eredeti map, ami a leültetendő nézőket tartalmazza van bal oldalon. A középen látható egyed esetében megnézzük a csoportokat, amik összejöttek és az látszik, hogy egy hosszú csoportból van kettő ezt összehasonlítjuk a célhoz és ha kevesebb a célnál akkor az adott mennyiségű pontot kap az egyed, ha viszont nagyobb, mint a cél akkor a cél mennyiségnek megfelelő pontot kap az egyed. Itt az látszik, hogy egyesekből kap két pontot kettesből kap egy pontot és a hármas csoportért nem kap pontot mert nincs rá szükség.</w:t>
+      </w:r>
+    </w:p>
+    <w:p>
+      <w:r>
+        <w:lastRenderedPageBreak/>
+        <w:t xml:space="preserve">Ha a fitness érték eléri </w:t>
+      </w:r>
+      <w:proofErr w:type="spellStart"/>
+      <w:r>
+        <w:t>eléri</w:t>
+      </w:r>
+      <w:proofErr w:type="spellEnd"/>
+      <w:r>
+        <w:t xml:space="preserve"> a cél, ami a leültetendő csoportok száma akkor megtaláltuk az eredmény és elkezdődik az eredmény visszaalakítása. A gén vektort visszaalakítjuk mátrix-á majd a mátrixot vissza szobává. A szobát átadjuk a függvénynek, ami kirajzolja az elhelyezett csoportokat.</w:t>
+      </w:r>
+    </w:p>
     <w:p>
       <w:pPr>
         <w:spacing w:after="160" w:line="259" w:lineRule="auto"/>
@@ -6761,6 +6644,1493 @@
       </w:r>
     </w:p>
     <w:p>
+      <w:r>
+        <w:t>A gépi megoldókhoz implementálásra került egy LP megoldó is, amely az előre meghatározott csoportokat optimálisan el tudja helyezni a színházteremben.</w:t>
+      </w:r>
+    </w:p>
+    <w:p>
+      <w:r>
+        <w:t xml:space="preserve">A megoldóhoz szükséges modellt az általános hozzárendelési feladat átírásával állt elő. A modellnek bemenetként meg kell adni egy </w:t>
+      </w:r>
+      <w:r>
+        <w:rPr>
+          <w:b/>
+          <w:bCs/>
+          <w:i/>
+          <w:iCs/>
+        </w:rPr>
+        <w:t>places</w:t>
+      </w:r>
+      <w:r>
+        <w:t xml:space="preserve"> vektort és egy </w:t>
+      </w:r>
+      <w:r>
+        <w:rPr>
+          <w:b/>
+          <w:bCs/>
+          <w:i/>
+          <w:iCs/>
+        </w:rPr>
+        <w:t>people</w:t>
+      </w:r>
+      <w:r>
+        <w:t xml:space="preserve"> vektort. A </w:t>
+      </w:r>
+      <w:r>
+        <w:rPr>
+          <w:b/>
+          <w:bCs/>
+          <w:i/>
+          <w:iCs/>
+        </w:rPr>
+        <w:t>places</w:t>
+      </w:r>
+      <w:r>
+        <w:t xml:space="preserve"> vektor tartalmazza az egybefüggő helyek hosszát, míg a </w:t>
+      </w:r>
+      <w:r>
+        <w:rPr>
+          <w:b/>
+          <w:bCs/>
+          <w:i/>
+          <w:iCs/>
+        </w:rPr>
+        <w:t>people</w:t>
+      </w:r>
+      <w:r>
+        <w:t xml:space="preserve"> vektor tartalmazza a néző csoportokat pontosabban a csoportokban lévő nézők számát </w:t>
+      </w:r>
+      <w:r>
+        <w:t>felsorolásszerűen</w:t>
+      </w:r>
+      <w:r>
+        <w:t xml:space="preserve">. </w:t>
+      </w:r>
+    </w:p>
+    <w:p>
+      <w:pPr>
+        <w:keepNext/>
+      </w:pPr>
+      <w:r>
+        <w:rPr>
+          <w:noProof/>
+        </w:rPr>
+        <w:drawing>
+          <wp:inline distT="0" distB="0" distL="0" distR="0" wp14:anchorId="27CB9837" wp14:editId="489B31D9">
+            <wp:extent cx="5732145" cy="1419225"/>
+            <wp:effectExtent l="0" t="0" r="1905" b="9525"/>
+            <wp:docPr id="2" name="Kép 2"/>
+            <wp:cNvGraphicFramePr>
+              <a:graphicFrameLocks xmlns:a="http://schemas.openxmlformats.org/drawingml/2006/main" noChangeAspect="1"/>
+            </wp:cNvGraphicFramePr>
+            <a:graphic xmlns:a="http://schemas.openxmlformats.org/drawingml/2006/main">
+              <a:graphicData uri="http://schemas.openxmlformats.org/drawingml/2006/picture">
+                <pic:pic xmlns:pic="http://schemas.openxmlformats.org/drawingml/2006/picture">
+                  <pic:nvPicPr>
+                    <pic:cNvPr id="1" name=""/>
+                    <pic:cNvPicPr/>
+                  </pic:nvPicPr>
+                  <pic:blipFill>
+                    <a:blip r:embed="rId28"/>
+                    <a:stretch>
+                      <a:fillRect/>
+                    </a:stretch>
+                  </pic:blipFill>
+                  <pic:spPr>
+                    <a:xfrm>
+                      <a:off x="0" y="0"/>
+                      <a:ext cx="5732145" cy="1419225"/>
+                    </a:xfrm>
+                    <a:prstGeom prst="rect">
+                      <a:avLst/>
+                    </a:prstGeom>
+                  </pic:spPr>
+                </pic:pic>
+              </a:graphicData>
+            </a:graphic>
+          </wp:inline>
+        </w:drawing>
+      </w:r>
+    </w:p>
+    <w:p>
+      <w:pPr>
+        <w:pStyle w:val="Kpalrs"/>
+      </w:pPr>
+      <w:r>
+        <w:rPr>
+          <w:b/>
+          <w:bCs/>
+        </w:rPr>
+        <w:fldChar w:fldCharType="begin"/>
+      </w:r>
+      <w:r>
+        <w:rPr>
+          <w:b/>
+          <w:bCs/>
+        </w:rPr>
+        <w:instrText xml:space="preserve"> SEQ ábra \* ARABIC </w:instrText>
+      </w:r>
+      <w:r>
+        <w:rPr>
+          <w:b/>
+          <w:bCs/>
+        </w:rPr>
+        <w:fldChar w:fldCharType="separate"/>
+      </w:r>
+      <w:r>
+        <w:rPr>
+          <w:b/>
+          <w:bCs/>
+          <w:noProof/>
+        </w:rPr>
+        <w:t>12</w:t>
+      </w:r>
+      <w:r>
+        <w:rPr>
+          <w:b/>
+          <w:bCs/>
+        </w:rPr>
+        <w:fldChar w:fldCharType="end"/>
+      </w:r>
+      <w:r>
+        <w:rPr>
+          <w:b/>
+          <w:bCs/>
+        </w:rPr>
+        <w:t>. ábra:</w:t>
+      </w:r>
+      <w:r>
+        <w:t xml:space="preserve"> places vektor elkészítésének menete</w:t>
+      </w:r>
+    </w:p>
+    <w:p>
+      <w:r>
+        <w:t xml:space="preserve">Azáltal, hogy nem egyesével rendelünk hozzá nőzőket a székekhez, hanem néző csoportokat rendelünk összefüggő helyekhez kevesebb változó és megkötés felvételével is végrehajtható a számítás. Ezen felül mivel kevesebb a változók száma a számítás is gyorsult, bár ez a feladatok mérete miatt elhanyagolható. </w:t>
+      </w:r>
+    </w:p>
+    <w:p>
+      <w:r>
+        <w:t xml:space="preserve">A modell célfüggvényét a változók összege adja. Optimális megoldás esetén minden csoportot le lehet ültetni pontosan egy helyre. Ebben az esetben a célfüggvény értéke megegyezik a néző csoportok számával. </w:t>
+      </w:r>
+    </w:p>
+    <w:p>
+      <m:oMathPara>
+        <m:oMath>
+          <m:func>
+            <m:funcPr>
+              <m:ctrlPr>
+                <w:rPr>
+                  <w:rFonts w:ascii="Cambria Math" w:hAnsi="Cambria Math"/>
+                  <w:i/>
+                  <w:sz w:val="30"/>
+                  <w:szCs w:val="30"/>
+                </w:rPr>
+              </m:ctrlPr>
+            </m:funcPr>
+            <m:fName>
+              <m:r>
+                <m:rPr>
+                  <m:sty m:val="p"/>
+                </m:rPr>
+                <w:rPr>
+                  <w:rFonts w:ascii="Cambria Math" w:hAnsi="Cambria Math"/>
+                  <w:sz w:val="30"/>
+                  <w:szCs w:val="30"/>
+                </w:rPr>
+                <m:t>min</m:t>
+              </m:r>
+            </m:fName>
+            <m:e>
+              <m:nary>
+                <m:naryPr>
+                  <m:chr m:val="∑"/>
+                  <m:limLoc m:val="undOvr"/>
+                  <m:ctrlPr>
+                    <w:rPr>
+                      <w:rFonts w:ascii="Cambria Math" w:hAnsi="Cambria Math"/>
+                      <w:i/>
+                      <w:sz w:val="30"/>
+                      <w:szCs w:val="30"/>
+                    </w:rPr>
+                  </m:ctrlPr>
+                </m:naryPr>
+                <m:sub>
+                  <m:r>
+                    <w:rPr>
+                      <w:rFonts w:ascii="Cambria Math" w:hAnsi="Cambria Math"/>
+                      <w:sz w:val="30"/>
+                      <w:szCs w:val="30"/>
+                    </w:rPr>
+                    <m:t>i=0</m:t>
+                  </m:r>
+                </m:sub>
+                <m:sup>
+                  <m:r>
+                    <w:rPr>
+                      <w:rFonts w:ascii="Cambria Math" w:hAnsi="Cambria Math"/>
+                      <w:sz w:val="30"/>
+                      <w:szCs w:val="30"/>
+                    </w:rPr>
+                    <m:t>p</m:t>
+                  </m:r>
+                  <m:r>
+                    <w:rPr>
+                      <w:rFonts w:ascii="Cambria Math" w:hAnsi="Cambria Math"/>
+                      <w:sz w:val="30"/>
+                      <w:szCs w:val="30"/>
+                    </w:rPr>
+                    <m:t>eople</m:t>
+                  </m:r>
+                  <m:r>
+                    <w:rPr>
+                      <w:rFonts w:ascii="Cambria Math" w:hAnsi="Cambria Math"/>
+                      <w:sz w:val="30"/>
+                      <w:szCs w:val="30"/>
+                    </w:rPr>
+                    <m:t>Num</m:t>
+                  </m:r>
+                </m:sup>
+                <m:e>
+                  <m:nary>
+                    <m:naryPr>
+                      <m:chr m:val="∑"/>
+                      <m:limLoc m:val="undOvr"/>
+                      <m:ctrlPr>
+                        <w:rPr>
+                          <w:rFonts w:ascii="Cambria Math" w:hAnsi="Cambria Math"/>
+                          <w:i/>
+                          <w:sz w:val="30"/>
+                          <w:szCs w:val="30"/>
+                        </w:rPr>
+                      </m:ctrlPr>
+                    </m:naryPr>
+                    <m:sub>
+                      <m:r>
+                        <w:rPr>
+                          <w:rFonts w:ascii="Cambria Math" w:hAnsi="Cambria Math"/>
+                          <w:sz w:val="30"/>
+                          <w:szCs w:val="30"/>
+                        </w:rPr>
+                        <m:t>j=0</m:t>
+                      </m:r>
+                    </m:sub>
+                    <m:sup>
+                      <m:r>
+                        <w:rPr>
+                          <w:rFonts w:ascii="Cambria Math" w:hAnsi="Cambria Math"/>
+                          <w:sz w:val="30"/>
+                          <w:szCs w:val="30"/>
+                        </w:rPr>
+                        <m:t>p</m:t>
+                      </m:r>
+                      <m:r>
+                        <w:rPr>
+                          <w:rFonts w:ascii="Cambria Math" w:hAnsi="Cambria Math"/>
+                          <w:sz w:val="30"/>
+                          <w:szCs w:val="30"/>
+                        </w:rPr>
+                        <m:t>laces</m:t>
+                      </m:r>
+                      <m:r>
+                        <w:rPr>
+                          <w:rFonts w:ascii="Cambria Math" w:hAnsi="Cambria Math"/>
+                          <w:sz w:val="30"/>
+                          <w:szCs w:val="30"/>
+                        </w:rPr>
+                        <m:t>Num</m:t>
+                      </m:r>
+                    </m:sup>
+                    <m:e>
+                      <m:sSub>
+                        <m:sSubPr>
+                          <m:ctrlPr>
+                            <w:rPr>
+                              <w:rFonts w:ascii="Cambria Math" w:hAnsi="Cambria Math"/>
+                              <w:i/>
+                              <w:sz w:val="30"/>
+                              <w:szCs w:val="30"/>
+                            </w:rPr>
+                          </m:ctrlPr>
+                        </m:sSubPr>
+                        <m:e>
+                          <m:r>
+                            <w:rPr>
+                              <w:rFonts w:ascii="Cambria Math" w:hAnsi="Cambria Math"/>
+                              <w:sz w:val="30"/>
+                              <w:szCs w:val="30"/>
+                            </w:rPr>
+                            <m:t>x</m:t>
+                          </m:r>
+                        </m:e>
+                        <m:sub>
+                          <m:r>
+                            <w:rPr>
+                              <w:rFonts w:ascii="Cambria Math" w:hAnsi="Cambria Math"/>
+                              <w:sz w:val="30"/>
+                              <w:szCs w:val="30"/>
+                            </w:rPr>
+                            <m:t>ij</m:t>
+                          </m:r>
+                        </m:sub>
+                      </m:sSub>
+                    </m:e>
+                  </m:nary>
+                  <m:r>
+                    <w:rPr>
+                      <w:rFonts w:ascii="Cambria Math" w:hAnsi="Cambria Math"/>
+                      <w:sz w:val="30"/>
+                      <w:szCs w:val="30"/>
+                    </w:rPr>
+                    <m:t xml:space="preserve">        </m:t>
+                  </m:r>
+                  <m:sSub>
+                    <m:sSubPr>
+                      <m:ctrlPr>
+                        <w:rPr>
+                          <w:rFonts w:ascii="Cambria Math" w:hAnsi="Cambria Math"/>
+                          <w:i/>
+                          <w:sz w:val="30"/>
+                          <w:szCs w:val="30"/>
+                        </w:rPr>
+                      </m:ctrlPr>
+                    </m:sSubPr>
+                    <m:e>
+                      <m:r>
+                        <w:rPr>
+                          <w:rFonts w:ascii="Cambria Math" w:hAnsi="Cambria Math"/>
+                          <w:sz w:val="30"/>
+                          <w:szCs w:val="30"/>
+                        </w:rPr>
+                        <m:t>x</m:t>
+                      </m:r>
+                    </m:e>
+                    <m:sub>
+                      <m:r>
+                        <w:rPr>
+                          <w:rFonts w:ascii="Cambria Math" w:hAnsi="Cambria Math"/>
+                          <w:sz w:val="30"/>
+                          <w:szCs w:val="30"/>
+                        </w:rPr>
+                        <m:t>ij</m:t>
+                      </m:r>
+                    </m:sub>
+                  </m:sSub>
+                  <m:r>
+                    <w:rPr>
+                      <w:rFonts w:ascii="Cambria Math" w:hAnsi="Cambria Math"/>
+                      <w:sz w:val="30"/>
+                      <w:szCs w:val="30"/>
+                    </w:rPr>
+                    <m:t xml:space="preserve"> ϵ { 0, 1}</m:t>
+                  </m:r>
+                </m:e>
+              </m:nary>
+            </m:e>
+          </m:func>
+        </m:oMath>
+      </m:oMathPara>
+    </w:p>
+    <w:p>
+      <w:r>
+        <w:t>A modellben szereplő változók száma a people vektor elemeinek száma szorozva a places vektor hosszával. A példában látható színházterem és nézők esetében 3 * 5 azaz 15 változó szerepel.</w:t>
+      </w:r>
+    </w:p>
+    <w:p>
+      <w:r>
+        <w:t>A modellben összesen két féle megkötést kell alkalmazni az egyik, amikor megadjuk, hogy egy néző csoport pontosan egyszer kell elhelyezni a másik, amikor megmondjuk, hogy egy összefüggő ülőhely csoporton belül ne lehessen leültetni a maximális ülőhelyszámnál többet.</w:t>
+      </w:r>
+    </w:p>
+    <w:p>
+      <w:r>
+        <w:lastRenderedPageBreak/>
+        <w:t>Az első megkötés a gyakorlatban elég egyszerű mivel csak össze kell adni az azonos i indexű változókat, amiknek az értéke egyenlő kell legyen eggyel.</w:t>
+      </w:r>
+    </w:p>
+    <w:p>
+      <w:pPr>
+        <w:rPr>
+          <w:rFonts w:eastAsiaTheme="minorEastAsia"/>
+        </w:rPr>
+      </w:pPr>
+      <m:oMathPara>
+        <m:oMath>
+          <m:nary>
+            <m:naryPr>
+              <m:chr m:val="∑"/>
+              <m:limLoc m:val="undOvr"/>
+              <m:ctrlPr>
+                <w:rPr>
+                  <w:rFonts w:ascii="Cambria Math" w:hAnsi="Cambria Math"/>
+                  <w:i/>
+                </w:rPr>
+              </m:ctrlPr>
+            </m:naryPr>
+            <m:sub>
+              <m:r>
+                <w:rPr>
+                  <w:rFonts w:ascii="Cambria Math" w:hAnsi="Cambria Math"/>
+                </w:rPr>
+                <m:t>i=0</m:t>
+              </m:r>
+            </m:sub>
+            <m:sup>
+              <m:r>
+                <w:rPr>
+                  <w:rFonts w:ascii="Cambria Math" w:hAnsi="Cambria Math"/>
+                </w:rPr>
+                <m:t>placesNum</m:t>
+              </m:r>
+            </m:sup>
+            <m:e>
+              <m:sSub>
+                <m:sSubPr>
+                  <m:ctrlPr>
+                    <w:rPr>
+                      <w:rFonts w:ascii="Cambria Math" w:hAnsi="Cambria Math"/>
+                      <w:i/>
+                    </w:rPr>
+                  </m:ctrlPr>
+                </m:sSubPr>
+                <m:e>
+                  <m:r>
+                    <w:rPr>
+                      <w:rFonts w:ascii="Cambria Math" w:hAnsi="Cambria Math"/>
+                    </w:rPr>
+                    <m:t>x</m:t>
+                  </m:r>
+                </m:e>
+                <m:sub>
+                  <m:r>
+                    <w:rPr>
+                      <w:rFonts w:ascii="Cambria Math" w:hAnsi="Cambria Math"/>
+                    </w:rPr>
+                    <m:t xml:space="preserve">i0 </m:t>
+                  </m:r>
+                </m:sub>
+              </m:sSub>
+              <m:r>
+                <w:rPr>
+                  <w:rFonts w:ascii="Cambria Math" w:hAnsi="Cambria Math"/>
+                </w:rPr>
+                <m:t xml:space="preserve"> =1</m:t>
+              </m:r>
+            </m:e>
+          </m:nary>
+        </m:oMath>
+      </m:oMathPara>
+    </w:p>
+    <w:p>
+      <w:pPr>
+        <w:rPr>
+          <w:rFonts w:eastAsiaTheme="minorEastAsia"/>
+        </w:rPr>
+      </w:pPr>
+      <m:oMathPara>
+        <m:oMath>
+          <m:nary>
+            <m:naryPr>
+              <m:chr m:val="∑"/>
+              <m:limLoc m:val="undOvr"/>
+              <m:ctrlPr>
+                <w:rPr>
+                  <w:rFonts w:ascii="Cambria Math" w:hAnsi="Cambria Math"/>
+                  <w:i/>
+                </w:rPr>
+              </m:ctrlPr>
+            </m:naryPr>
+            <m:sub>
+              <m:r>
+                <w:rPr>
+                  <w:rFonts w:ascii="Cambria Math" w:hAnsi="Cambria Math"/>
+                </w:rPr>
+                <m:t>i=0</m:t>
+              </m:r>
+            </m:sub>
+            <m:sup>
+              <m:r>
+                <w:rPr>
+                  <w:rFonts w:ascii="Cambria Math" w:hAnsi="Cambria Math"/>
+                </w:rPr>
+                <m:t>placesNum</m:t>
+              </m:r>
+            </m:sup>
+            <m:e>
+              <m:sSub>
+                <m:sSubPr>
+                  <m:ctrlPr>
+                    <w:rPr>
+                      <w:rFonts w:ascii="Cambria Math" w:hAnsi="Cambria Math"/>
+                      <w:i/>
+                    </w:rPr>
+                  </m:ctrlPr>
+                </m:sSubPr>
+                <m:e>
+                  <m:r>
+                    <w:rPr>
+                      <w:rFonts w:ascii="Cambria Math" w:hAnsi="Cambria Math"/>
+                    </w:rPr>
+                    <m:t>x</m:t>
+                  </m:r>
+                </m:e>
+                <m:sub>
+                  <m:r>
+                    <w:rPr>
+                      <w:rFonts w:ascii="Cambria Math" w:hAnsi="Cambria Math"/>
+                    </w:rPr>
+                    <m:t>i1</m:t>
+                  </m:r>
+                </m:sub>
+              </m:sSub>
+              <m:r>
+                <w:rPr>
+                  <w:rFonts w:ascii="Cambria Math" w:hAnsi="Cambria Math"/>
+                </w:rPr>
+                <m:t xml:space="preserve"> =1</m:t>
+              </m:r>
+            </m:e>
+          </m:nary>
+        </m:oMath>
+      </m:oMathPara>
+    </w:p>
+    <w:p>
+      <w:pPr>
+        <w:rPr>
+          <w:rFonts w:eastAsiaTheme="minorEastAsia"/>
+        </w:rPr>
+      </w:pPr>
+      <m:oMathPara>
+        <m:oMath>
+          <m:r>
+            <w:rPr>
+              <w:rFonts w:ascii="Cambria Math" w:eastAsiaTheme="minorEastAsia" w:hAnsi="Cambria Math"/>
+            </w:rPr>
+            <m:t>⋮</m:t>
+          </m:r>
+        </m:oMath>
+      </m:oMathPara>
+    </w:p>
+    <w:p>
+      <m:oMathPara>
+        <m:oMath>
+          <m:nary>
+            <m:naryPr>
+              <m:chr m:val="∑"/>
+              <m:limLoc m:val="undOvr"/>
+              <m:ctrlPr>
+                <w:rPr>
+                  <w:rFonts w:ascii="Cambria Math" w:hAnsi="Cambria Math"/>
+                  <w:i/>
+                </w:rPr>
+              </m:ctrlPr>
+            </m:naryPr>
+            <m:sub>
+              <m:r>
+                <w:rPr>
+                  <w:rFonts w:ascii="Cambria Math" w:hAnsi="Cambria Math"/>
+                </w:rPr>
+                <m:t>i=0</m:t>
+              </m:r>
+            </m:sub>
+            <m:sup>
+              <m:r>
+                <w:rPr>
+                  <w:rFonts w:ascii="Cambria Math" w:hAnsi="Cambria Math"/>
+                </w:rPr>
+                <m:t>placesNum</m:t>
+              </m:r>
+            </m:sup>
+            <m:e>
+              <m:sSub>
+                <m:sSubPr>
+                  <m:ctrlPr>
+                    <w:rPr>
+                      <w:rFonts w:ascii="Cambria Math" w:hAnsi="Cambria Math"/>
+                      <w:i/>
+                    </w:rPr>
+                  </m:ctrlPr>
+                </m:sSubPr>
+                <m:e>
+                  <m:r>
+                    <w:rPr>
+                      <w:rFonts w:ascii="Cambria Math" w:hAnsi="Cambria Math"/>
+                    </w:rPr>
+                    <m:t>x</m:t>
+                  </m:r>
+                </m:e>
+                <m:sub>
+                  <m:r>
+                    <w:rPr>
+                      <w:rFonts w:ascii="Cambria Math" w:hAnsi="Cambria Math"/>
+                    </w:rPr>
+                    <m:t xml:space="preserve">i(peopleNum) </m:t>
+                  </m:r>
+                </m:sub>
+              </m:sSub>
+              <m:r>
+                <w:rPr>
+                  <w:rFonts w:ascii="Cambria Math" w:hAnsi="Cambria Math"/>
+                </w:rPr>
+                <m:t xml:space="preserve"> =1</m:t>
+              </m:r>
+            </m:e>
+          </m:nary>
+        </m:oMath>
+      </m:oMathPara>
+    </w:p>
+    <w:p>
+      <w:r>
+        <w:t>A második megkötés egy kicsit trükkösebb mivel ott már figyelembe kell venni a vírushelyzetben bevezetett megkötéseket is, ami miatt két csoport között ki kell hagyni egy üres helyet. Ezért sorban haladva találtuk ki a megkötést. Először csak azt írtuk fel, hogy ne haladja meg a leültetett emberek száma a maximális ülésszámot az üléshely csoportban.</w:t>
+      </w:r>
+    </w:p>
+    <w:p>
+      <w:pPr>
+        <w:rPr>
+          <w:rFonts w:eastAsiaTheme="minorEastAsia"/>
+          <w:sz w:val="30"/>
+          <w:szCs w:val="30"/>
+        </w:rPr>
+      </w:pPr>
+      <m:oMathPara>
+        <m:oMath>
+          <m:nary>
+            <m:naryPr>
+              <m:chr m:val="∑"/>
+              <m:limLoc m:val="undOvr"/>
+              <m:ctrlPr>
+                <w:rPr>
+                  <w:rFonts w:ascii="Cambria Math" w:hAnsi="Cambria Math"/>
+                  <w:i/>
+                  <w:sz w:val="30"/>
+                  <w:szCs w:val="30"/>
+                </w:rPr>
+              </m:ctrlPr>
+            </m:naryPr>
+            <m:sub>
+              <m:r>
+                <w:rPr>
+                  <w:rFonts w:ascii="Cambria Math" w:hAnsi="Cambria Math"/>
+                  <w:sz w:val="30"/>
+                  <w:szCs w:val="30"/>
+                </w:rPr>
+                <m:t>i=0</m:t>
+              </m:r>
+            </m:sub>
+            <m:sup>
+              <m:r>
+                <w:rPr>
+                  <w:rFonts w:ascii="Cambria Math" w:hAnsi="Cambria Math"/>
+                  <w:sz w:val="30"/>
+                  <w:szCs w:val="30"/>
+                </w:rPr>
+                <m:t>p</m:t>
+              </m:r>
+              <m:r>
+                <w:rPr>
+                  <w:rFonts w:ascii="Cambria Math" w:hAnsi="Cambria Math"/>
+                  <w:sz w:val="30"/>
+                  <w:szCs w:val="30"/>
+                </w:rPr>
+                <m:t>eople</m:t>
+              </m:r>
+              <m:r>
+                <w:rPr>
+                  <w:rFonts w:ascii="Cambria Math" w:hAnsi="Cambria Math"/>
+                  <w:sz w:val="30"/>
+                  <w:szCs w:val="30"/>
+                </w:rPr>
+                <m:t>Num</m:t>
+              </m:r>
+            </m:sup>
+            <m:e>
+              <m:sSub>
+                <m:sSubPr>
+                  <m:ctrlPr>
+                    <w:rPr>
+                      <w:rFonts w:ascii="Cambria Math" w:hAnsi="Cambria Math"/>
+                      <w:i/>
+                      <w:sz w:val="30"/>
+                      <w:szCs w:val="30"/>
+                    </w:rPr>
+                  </m:ctrlPr>
+                </m:sSubPr>
+                <m:e>
+                  <m:sSub>
+                    <m:sSubPr>
+                      <m:ctrlPr>
+                        <w:rPr>
+                          <w:rFonts w:ascii="Cambria Math" w:hAnsi="Cambria Math"/>
+                          <w:i/>
+                          <w:sz w:val="30"/>
+                          <w:szCs w:val="30"/>
+                        </w:rPr>
+                      </m:ctrlPr>
+                    </m:sSubPr>
+                    <m:e>
+                      <m:r>
+                        <w:rPr>
+                          <w:rFonts w:ascii="Cambria Math" w:hAnsi="Cambria Math"/>
+                          <w:sz w:val="30"/>
+                          <w:szCs w:val="30"/>
+                        </w:rPr>
+                        <m:t>C</m:t>
+                      </m:r>
+                    </m:e>
+                    <m:sub>
+                      <m:r>
+                        <w:rPr>
+                          <w:rFonts w:ascii="Cambria Math" w:hAnsi="Cambria Math"/>
+                          <w:sz w:val="30"/>
+                          <w:szCs w:val="30"/>
+                        </w:rPr>
+                        <m:t>i</m:t>
+                      </m:r>
+                    </m:sub>
+                  </m:sSub>
+                  <m:r>
+                    <w:rPr>
+                      <w:rFonts w:ascii="Cambria Math" w:hAnsi="Cambria Math"/>
+                      <w:sz w:val="30"/>
+                      <w:szCs w:val="30"/>
+                    </w:rPr>
+                    <m:t xml:space="preserve">* </m:t>
+                  </m:r>
+                  <m:r>
+                    <w:rPr>
+                      <w:rFonts w:ascii="Cambria Math" w:hAnsi="Cambria Math"/>
+                      <w:sz w:val="30"/>
+                      <w:szCs w:val="30"/>
+                    </w:rPr>
+                    <m:t>x</m:t>
+                  </m:r>
+                </m:e>
+                <m:sub>
+                  <m:r>
+                    <w:rPr>
+                      <w:rFonts w:ascii="Cambria Math" w:hAnsi="Cambria Math"/>
+                      <w:sz w:val="30"/>
+                      <w:szCs w:val="30"/>
+                    </w:rPr>
+                    <m:t>i</m:t>
+                  </m:r>
+                  <m:r>
+                    <w:rPr>
+                      <w:rFonts w:ascii="Cambria Math" w:hAnsi="Cambria Math"/>
+                      <w:sz w:val="30"/>
+                      <w:szCs w:val="30"/>
+                    </w:rPr>
+                    <m:t>0</m:t>
+                  </m:r>
+                </m:sub>
+              </m:sSub>
+              <m:r>
+                <w:rPr>
+                  <w:rFonts w:ascii="Cambria Math" w:hAnsi="Cambria Math"/>
+                  <w:sz w:val="30"/>
+                  <w:szCs w:val="30"/>
+                </w:rPr>
+                <m:t xml:space="preserve">  </m:t>
+              </m:r>
+              <m:r>
+                <w:rPr>
+                  <w:rFonts w:ascii="Cambria Math" w:hAnsi="Cambria Math"/>
+                  <w:sz w:val="30"/>
+                  <w:szCs w:val="30"/>
+                </w:rPr>
+                <m:t xml:space="preserve">≤ </m:t>
+              </m:r>
+              <m:sSub>
+                <m:sSubPr>
+                  <m:ctrlPr>
+                    <w:rPr>
+                      <w:rFonts w:ascii="Cambria Math" w:hAnsi="Cambria Math"/>
+                      <w:i/>
+                      <w:sz w:val="30"/>
+                      <w:szCs w:val="30"/>
+                    </w:rPr>
+                  </m:ctrlPr>
+                </m:sSubPr>
+                <m:e>
+                  <m:r>
+                    <w:rPr>
+                      <w:rFonts w:ascii="Cambria Math" w:hAnsi="Cambria Math"/>
+                      <w:sz w:val="30"/>
+                      <w:szCs w:val="30"/>
+                    </w:rPr>
+                    <m:t>places</m:t>
+                  </m:r>
+                </m:e>
+                <m:sub>
+                  <m:r>
+                    <w:rPr>
+                      <w:rFonts w:ascii="Cambria Math" w:hAnsi="Cambria Math"/>
+                      <w:sz w:val="30"/>
+                      <w:szCs w:val="30"/>
+                    </w:rPr>
+                    <m:t>0</m:t>
+                  </m:r>
+                </m:sub>
+              </m:sSub>
+              <m:r>
+                <w:rPr>
+                  <w:rFonts w:ascii="Cambria Math" w:hAnsi="Cambria Math"/>
+                  <w:sz w:val="30"/>
+                  <w:szCs w:val="30"/>
+                </w:rPr>
+                <m:t xml:space="preserve"> </m:t>
+              </m:r>
+            </m:e>
+          </m:nary>
+        </m:oMath>
+      </m:oMathPara>
+    </w:p>
+    <w:p>
+      <w:r>
+        <w:t xml:space="preserve">Ezután </w:t>
+      </w:r>
+      <w:r>
+        <w:t xml:space="preserve">hozzáadtuk az egy üres szék rész, úgy hogy minden elhelyezett csoport után egyet hozzáadtunk az egyenlőtlenség bal oldalához majd a végén kivontunk egyet, mivel ha az </w:t>
+      </w:r>
+      <w:r>
+        <w:t xml:space="preserve">utolsó </w:t>
+      </w:r>
+      <w:r>
+        <w:t>csoport után nem szeretnénk másik csoportot leültetni akkor nem szükséges a plusz egy hely.</w:t>
+      </w:r>
+    </w:p>
+    <w:p>
+      <w:pPr>
+        <w:rPr>
+          <w:rFonts w:eastAsiaTheme="minorEastAsia"/>
+          <w:szCs w:val="24"/>
+        </w:rPr>
+      </w:pPr>
+      <m:oMathPara>
+        <m:oMath>
+          <m:nary>
+            <m:naryPr>
+              <m:chr m:val="∑"/>
+              <m:limLoc m:val="undOvr"/>
+              <m:ctrlPr>
+                <w:rPr>
+                  <w:rFonts w:ascii="Cambria Math" w:hAnsi="Cambria Math"/>
+                  <w:i/>
+                  <w:szCs w:val="24"/>
+                </w:rPr>
+              </m:ctrlPr>
+            </m:naryPr>
+            <m:sub>
+              <m:r>
+                <w:rPr>
+                  <w:rFonts w:ascii="Cambria Math" w:hAnsi="Cambria Math"/>
+                  <w:szCs w:val="24"/>
+                </w:rPr>
+                <m:t>i=0</m:t>
+              </m:r>
+            </m:sub>
+            <m:sup>
+              <m:r>
+                <w:rPr>
+                  <w:rFonts w:ascii="Cambria Math" w:hAnsi="Cambria Math"/>
+                  <w:szCs w:val="24"/>
+                </w:rPr>
+                <m:t>peopleNum</m:t>
+              </m:r>
+            </m:sup>
+            <m:e>
+              <m:sSub>
+                <m:sSubPr>
+                  <m:ctrlPr>
+                    <w:rPr>
+                      <w:rFonts w:ascii="Cambria Math" w:hAnsi="Cambria Math"/>
+                      <w:i/>
+                      <w:szCs w:val="24"/>
+                    </w:rPr>
+                  </m:ctrlPr>
+                </m:sSubPr>
+                <m:e>
+                  <m:sSub>
+                    <m:sSubPr>
+                      <m:ctrlPr>
+                        <w:rPr>
+                          <w:rFonts w:ascii="Cambria Math" w:hAnsi="Cambria Math"/>
+                          <w:i/>
+                          <w:szCs w:val="24"/>
+                        </w:rPr>
+                      </m:ctrlPr>
+                    </m:sSubPr>
+                    <m:e>
+                      <m:r>
+                        <w:rPr>
+                          <w:rFonts w:ascii="Cambria Math" w:hAnsi="Cambria Math"/>
+                          <w:szCs w:val="24"/>
+                        </w:rPr>
+                        <m:t>C</m:t>
+                      </m:r>
+                    </m:e>
+                    <m:sub>
+                      <m:r>
+                        <w:rPr>
+                          <w:rFonts w:ascii="Cambria Math" w:hAnsi="Cambria Math"/>
+                          <w:szCs w:val="24"/>
+                        </w:rPr>
+                        <m:t>i</m:t>
+                      </m:r>
+                    </m:sub>
+                  </m:sSub>
+                  <m:r>
+                    <w:rPr>
+                      <w:rFonts w:ascii="Cambria Math" w:hAnsi="Cambria Math"/>
+                      <w:szCs w:val="24"/>
+                    </w:rPr>
+                    <m:t>* x</m:t>
+                  </m:r>
+                </m:e>
+                <m:sub>
+                  <m:r>
+                    <w:rPr>
+                      <w:rFonts w:ascii="Cambria Math" w:hAnsi="Cambria Math"/>
+                      <w:szCs w:val="24"/>
+                    </w:rPr>
+                    <m:t>i0</m:t>
+                  </m:r>
+                </m:sub>
+              </m:sSub>
+              <m:r>
+                <w:rPr>
+                  <w:rFonts w:ascii="Cambria Math" w:hAnsi="Cambria Math"/>
+                  <w:szCs w:val="24"/>
+                </w:rPr>
+                <m:t xml:space="preserve"> + </m:t>
+              </m:r>
+              <m:nary>
+                <m:naryPr>
+                  <m:chr m:val="∑"/>
+                  <m:limLoc m:val="undOvr"/>
+                  <m:ctrlPr>
+                    <w:rPr>
+                      <w:rFonts w:ascii="Cambria Math" w:hAnsi="Cambria Math"/>
+                      <w:i/>
+                      <w:szCs w:val="24"/>
+                    </w:rPr>
+                  </m:ctrlPr>
+                </m:naryPr>
+                <m:sub>
+                  <m:r>
+                    <w:rPr>
+                      <w:rFonts w:ascii="Cambria Math" w:hAnsi="Cambria Math"/>
+                      <w:szCs w:val="24"/>
+                    </w:rPr>
+                    <m:t>i=0</m:t>
+                  </m:r>
+                </m:sub>
+                <m:sup>
+                  <m:r>
+                    <w:rPr>
+                      <w:rFonts w:ascii="Cambria Math" w:hAnsi="Cambria Math"/>
+                      <w:szCs w:val="24"/>
+                    </w:rPr>
+                    <m:t>peopleNum</m:t>
+                  </m:r>
+                </m:sup>
+                <m:e>
+                  <m:sSub>
+                    <m:sSubPr>
+                      <m:ctrlPr>
+                        <w:rPr>
+                          <w:rFonts w:ascii="Cambria Math" w:hAnsi="Cambria Math"/>
+                          <w:i/>
+                          <w:szCs w:val="24"/>
+                        </w:rPr>
+                      </m:ctrlPr>
+                    </m:sSubPr>
+                    <m:e>
+                      <m:r>
+                        <w:rPr>
+                          <w:rFonts w:ascii="Cambria Math" w:hAnsi="Cambria Math"/>
+                          <w:szCs w:val="24"/>
+                        </w:rPr>
+                        <m:t>x</m:t>
+                      </m:r>
+                    </m:e>
+                    <m:sub>
+                      <m:r>
+                        <w:rPr>
+                          <w:rFonts w:ascii="Cambria Math" w:hAnsi="Cambria Math"/>
+                          <w:szCs w:val="24"/>
+                        </w:rPr>
+                        <m:t>i0</m:t>
+                      </m:r>
+                    </m:sub>
+                  </m:sSub>
+                </m:e>
+              </m:nary>
+              <m:r>
+                <w:rPr>
+                  <w:rFonts w:ascii="Cambria Math" w:hAnsi="Cambria Math"/>
+                  <w:szCs w:val="24"/>
+                </w:rPr>
+                <m:t xml:space="preserve">  - 1  ≤ </m:t>
+              </m:r>
+              <m:sSub>
+                <m:sSubPr>
+                  <m:ctrlPr>
+                    <w:rPr>
+                      <w:rFonts w:ascii="Cambria Math" w:hAnsi="Cambria Math"/>
+                      <w:i/>
+                      <w:szCs w:val="24"/>
+                    </w:rPr>
+                  </m:ctrlPr>
+                </m:sSubPr>
+                <m:e>
+                  <m:r>
+                    <w:rPr>
+                      <w:rFonts w:ascii="Cambria Math" w:hAnsi="Cambria Math"/>
+                      <w:szCs w:val="24"/>
+                    </w:rPr>
+                    <m:t>places</m:t>
+                  </m:r>
+                </m:e>
+                <m:sub>
+                  <m:r>
+                    <w:rPr>
+                      <w:rFonts w:ascii="Cambria Math" w:hAnsi="Cambria Math"/>
+                      <w:szCs w:val="24"/>
+                    </w:rPr>
+                    <m:t>0</m:t>
+                  </m:r>
+                </m:sub>
+              </m:sSub>
+              <m:r>
+                <w:rPr>
+                  <w:rFonts w:ascii="Cambria Math" w:hAnsi="Cambria Math"/>
+                  <w:szCs w:val="24"/>
+                </w:rPr>
+                <m:t xml:space="preserve"> </m:t>
+              </m:r>
+            </m:e>
+          </m:nary>
+        </m:oMath>
+      </m:oMathPara>
+    </w:p>
+    <w:p>
+      <w:pPr>
+        <w:rPr>
+          <w:rFonts w:eastAsiaTheme="minorEastAsia"/>
+          <w:szCs w:val="24"/>
+        </w:rPr>
+      </w:pPr>
+      <m:oMathPara>
+        <m:oMath>
+          <m:r>
+            <w:rPr>
+              <w:rFonts w:ascii="Cambria Math" w:eastAsiaTheme="minorEastAsia" w:hAnsi="Cambria Math"/>
+              <w:szCs w:val="24"/>
+            </w:rPr>
+            <m:t>⋮</m:t>
+          </m:r>
+        </m:oMath>
+      </m:oMathPara>
+    </w:p>
+    <w:p>
+      <w:pPr>
+        <w:rPr>
+          <w:rFonts w:eastAsiaTheme="minorEastAsia"/>
+          <w:szCs w:val="24"/>
+        </w:rPr>
+      </w:pPr>
+      <m:oMathPara>
+        <m:oMath>
+          <m:nary>
+            <m:naryPr>
+              <m:chr m:val="∑"/>
+              <m:limLoc m:val="undOvr"/>
+              <m:ctrlPr>
+                <w:rPr>
+                  <w:rFonts w:ascii="Cambria Math" w:hAnsi="Cambria Math"/>
+                  <w:i/>
+                  <w:szCs w:val="24"/>
+                </w:rPr>
+              </m:ctrlPr>
+            </m:naryPr>
+            <m:sub>
+              <m:r>
+                <w:rPr>
+                  <w:rFonts w:ascii="Cambria Math" w:hAnsi="Cambria Math"/>
+                  <w:szCs w:val="24"/>
+                </w:rPr>
+                <m:t>i=0</m:t>
+              </m:r>
+            </m:sub>
+            <m:sup>
+              <m:r>
+                <w:rPr>
+                  <w:rFonts w:ascii="Cambria Math" w:hAnsi="Cambria Math"/>
+                  <w:szCs w:val="24"/>
+                </w:rPr>
+                <m:t>peopleNum</m:t>
+              </m:r>
+            </m:sup>
+            <m:e>
+              <m:sSub>
+                <m:sSubPr>
+                  <m:ctrlPr>
+                    <w:rPr>
+                      <w:rFonts w:ascii="Cambria Math" w:hAnsi="Cambria Math"/>
+                      <w:i/>
+                      <w:szCs w:val="24"/>
+                    </w:rPr>
+                  </m:ctrlPr>
+                </m:sSubPr>
+                <m:e>
+                  <m:sSub>
+                    <m:sSubPr>
+                      <m:ctrlPr>
+                        <w:rPr>
+                          <w:rFonts w:ascii="Cambria Math" w:hAnsi="Cambria Math"/>
+                          <w:i/>
+                          <w:szCs w:val="24"/>
+                        </w:rPr>
+                      </m:ctrlPr>
+                    </m:sSubPr>
+                    <m:e>
+                      <m:r>
+                        <w:rPr>
+                          <w:rFonts w:ascii="Cambria Math" w:hAnsi="Cambria Math"/>
+                          <w:szCs w:val="24"/>
+                        </w:rPr>
+                        <m:t>C</m:t>
+                      </m:r>
+                    </m:e>
+                    <m:sub>
+                      <m:r>
+                        <w:rPr>
+                          <w:rFonts w:ascii="Cambria Math" w:hAnsi="Cambria Math"/>
+                          <w:szCs w:val="24"/>
+                        </w:rPr>
+                        <m:t>i</m:t>
+                      </m:r>
+                    </m:sub>
+                  </m:sSub>
+                  <m:r>
+                    <w:rPr>
+                      <w:rFonts w:ascii="Cambria Math" w:hAnsi="Cambria Math"/>
+                      <w:szCs w:val="24"/>
+                    </w:rPr>
+                    <m:t>* x</m:t>
+                  </m:r>
+                </m:e>
+                <m:sub>
+                  <m:r>
+                    <w:rPr>
+                      <w:rFonts w:ascii="Cambria Math" w:hAnsi="Cambria Math"/>
+                      <w:szCs w:val="24"/>
+                    </w:rPr>
+                    <m:t>i(placesNum)</m:t>
+                  </m:r>
+                </m:sub>
+              </m:sSub>
+              <m:r>
+                <w:rPr>
+                  <w:rFonts w:ascii="Cambria Math" w:hAnsi="Cambria Math"/>
+                  <w:szCs w:val="24"/>
+                </w:rPr>
+                <m:t xml:space="preserve"> + </m:t>
+              </m:r>
+              <m:nary>
+                <m:naryPr>
+                  <m:chr m:val="∑"/>
+                  <m:limLoc m:val="undOvr"/>
+                  <m:ctrlPr>
+                    <w:rPr>
+                      <w:rFonts w:ascii="Cambria Math" w:hAnsi="Cambria Math"/>
+                      <w:i/>
+                      <w:szCs w:val="24"/>
+                    </w:rPr>
+                  </m:ctrlPr>
+                </m:naryPr>
+                <m:sub>
+                  <m:r>
+                    <w:rPr>
+                      <w:rFonts w:ascii="Cambria Math" w:hAnsi="Cambria Math"/>
+                      <w:szCs w:val="24"/>
+                    </w:rPr>
+                    <m:t>i=0</m:t>
+                  </m:r>
+                </m:sub>
+                <m:sup>
+                  <m:r>
+                    <w:rPr>
+                      <w:rFonts w:ascii="Cambria Math" w:hAnsi="Cambria Math"/>
+                      <w:szCs w:val="24"/>
+                    </w:rPr>
+                    <m:t>peopleNum</m:t>
+                  </m:r>
+                </m:sup>
+                <m:e>
+                  <m:sSub>
+                    <m:sSubPr>
+                      <m:ctrlPr>
+                        <w:rPr>
+                          <w:rFonts w:ascii="Cambria Math" w:hAnsi="Cambria Math"/>
+                          <w:i/>
+                          <w:szCs w:val="24"/>
+                        </w:rPr>
+                      </m:ctrlPr>
+                    </m:sSubPr>
+                    <m:e>
+                      <m:r>
+                        <w:rPr>
+                          <w:rFonts w:ascii="Cambria Math" w:hAnsi="Cambria Math"/>
+                          <w:szCs w:val="24"/>
+                        </w:rPr>
+                        <m:t>x</m:t>
+                      </m:r>
+                    </m:e>
+                    <m:sub>
+                      <m:r>
+                        <w:rPr>
+                          <w:rFonts w:ascii="Cambria Math" w:hAnsi="Cambria Math"/>
+                          <w:szCs w:val="24"/>
+                        </w:rPr>
+                        <m:t>i(placesNum)</m:t>
+                      </m:r>
+                    </m:sub>
+                  </m:sSub>
+                </m:e>
+              </m:nary>
+              <m:r>
+                <w:rPr>
+                  <w:rFonts w:ascii="Cambria Math" w:hAnsi="Cambria Math"/>
+                  <w:szCs w:val="24"/>
+                </w:rPr>
+                <m:t xml:space="preserve">  - 1  ≤ </m:t>
+              </m:r>
+              <m:sSub>
+                <m:sSubPr>
+                  <m:ctrlPr>
+                    <w:rPr>
+                      <w:rFonts w:ascii="Cambria Math" w:hAnsi="Cambria Math"/>
+                      <w:i/>
+                      <w:szCs w:val="24"/>
+                    </w:rPr>
+                  </m:ctrlPr>
+                </m:sSubPr>
+                <m:e>
+                  <m:r>
+                    <w:rPr>
+                      <w:rFonts w:ascii="Cambria Math" w:hAnsi="Cambria Math"/>
+                      <w:szCs w:val="24"/>
+                    </w:rPr>
+                    <m:t>places</m:t>
+                  </m:r>
+                </m:e>
+                <m:sub>
+                  <m:r>
+                    <w:rPr>
+                      <w:rFonts w:ascii="Cambria Math" w:hAnsi="Cambria Math"/>
+                      <w:szCs w:val="24"/>
+                    </w:rPr>
+                    <m:t>(placesNum)</m:t>
+                  </m:r>
+                </m:sub>
+              </m:sSub>
+              <m:r>
+                <w:rPr>
+                  <w:rFonts w:ascii="Cambria Math" w:hAnsi="Cambria Math"/>
+                  <w:szCs w:val="24"/>
+                </w:rPr>
+                <m:t xml:space="preserve"> </m:t>
+              </m:r>
+            </m:e>
+          </m:nary>
+        </m:oMath>
+      </m:oMathPara>
+    </w:p>
+    <w:p>
+      <w:r>
+        <w:t xml:space="preserve">A modellben a </w:t>
+      </w:r>
+      <w:r>
+        <w:rPr>
+          <w:b/>
+          <w:bCs/>
+          <w:i/>
+          <w:iCs/>
+        </w:rPr>
+        <w:t>places</w:t>
+      </w:r>
+      <w:r>
+        <w:t xml:space="preserve"> vektor hosszának és a </w:t>
+      </w:r>
+      <w:r>
+        <w:rPr>
+          <w:b/>
+          <w:bCs/>
+          <w:i/>
+          <w:iCs/>
+        </w:rPr>
+        <w:t>people</w:t>
+      </w:r>
+      <w:r>
+        <w:t xml:space="preserve"> vektor hosszának összegével egyenlő kikötés szerepel. A példában ez azt jelenti, hogy 3 + 5 azaz nyolc darab kikötés van három a helyekre és őt a néző csoportokra.</w:t>
+      </w:r>
+    </w:p>
+    <w:p>
+      <w:r>
+        <w:lastRenderedPageBreak/>
+        <w:t xml:space="preserve">A megoldó lefutása után az eredmény leolvasható a változókról. Az eredmény jobban látható, ha </w:t>
+      </w:r>
+      <w:r>
+        <w:t>mátrix</w:t>
+      </w:r>
+      <w:r>
+        <w:t xml:space="preserve">os formában jelenítjük meg. Ahogy az a </w:t>
+      </w:r>
+      <w:r>
+        <w:rPr>
+          <w:b/>
+          <w:bCs/>
+        </w:rPr>
+        <w:t>1</w:t>
+      </w:r>
+      <w:r>
+        <w:rPr>
+          <w:b/>
+          <w:bCs/>
+        </w:rPr>
+        <w:t>3</w:t>
+      </w:r>
+      <w:r>
+        <w:rPr>
+          <w:b/>
+          <w:bCs/>
+        </w:rPr>
+        <w:t>.ábrán</w:t>
+      </w:r>
+      <w:r>
+        <w:t xml:space="preserve"> is látható a példa színház és a példa nézővektor (4, 2, 1, 1, 1) megadásával a megoldó a következő megoldást adja.</w:t>
+      </w:r>
+    </w:p>
+    <w:p>
+      <w:pPr>
+        <w:keepNext/>
+        <w:jc w:val="center"/>
+      </w:pPr>
+      <w:r>
+        <w:rPr>
+          <w:noProof/>
+        </w:rPr>
+        <w:drawing>
+          <wp:inline distT="0" distB="0" distL="0" distR="0" wp14:anchorId="04D430B2" wp14:editId="5B5CCE7D">
+            <wp:extent cx="5732145" cy="3385820"/>
+            <wp:effectExtent l="0" t="0" r="1905" b="5080"/>
+            <wp:docPr id="4" name="Kép 4" descr="A képen asztal látható&#10;&#10;Automatikusan generált leírás"/>
+            <wp:cNvGraphicFramePr>
+              <a:graphicFrameLocks xmlns:a="http://schemas.openxmlformats.org/drawingml/2006/main" noChangeAspect="1"/>
+            </wp:cNvGraphicFramePr>
+            <a:graphic xmlns:a="http://schemas.openxmlformats.org/drawingml/2006/main">
+              <a:graphicData uri="http://schemas.openxmlformats.org/drawingml/2006/picture">
+                <pic:pic xmlns:pic="http://schemas.openxmlformats.org/drawingml/2006/picture">
+                  <pic:nvPicPr>
+                    <pic:cNvPr id="16" name="Kép 16" descr="A képen asztal látható&#10;&#10;Automatikusan generált leírás"/>
+                    <pic:cNvPicPr/>
+                  </pic:nvPicPr>
+                  <pic:blipFill>
+                    <a:blip r:embed="rId29"/>
+                    <a:stretch>
+                      <a:fillRect/>
+                    </a:stretch>
+                  </pic:blipFill>
+                  <pic:spPr>
+                    <a:xfrm>
+                      <a:off x="0" y="0"/>
+                      <a:ext cx="5732145" cy="3385820"/>
+                    </a:xfrm>
+                    <a:prstGeom prst="rect">
+                      <a:avLst/>
+                    </a:prstGeom>
+                  </pic:spPr>
+                </pic:pic>
+              </a:graphicData>
+            </a:graphic>
+          </wp:inline>
+        </w:drawing>
+      </w:r>
+    </w:p>
+    <w:p>
+      <w:pPr>
+        <w:pStyle w:val="Kpalrs"/>
+      </w:pPr>
+      <w:r>
+        <w:rPr>
+          <w:b/>
+          <w:bCs/>
+        </w:rPr>
+        <w:fldChar w:fldCharType="begin"/>
+      </w:r>
+      <w:r>
+        <w:rPr>
+          <w:b/>
+          <w:bCs/>
+        </w:rPr>
+        <w:instrText xml:space="preserve"> SEQ ábra \* ARABIC </w:instrText>
+      </w:r>
+      <w:r>
+        <w:rPr>
+          <w:b/>
+          <w:bCs/>
+        </w:rPr>
+        <w:fldChar w:fldCharType="separate"/>
+      </w:r>
+      <w:r>
+        <w:rPr>
+          <w:b/>
+          <w:bCs/>
+          <w:noProof/>
+        </w:rPr>
+        <w:t>13</w:t>
+      </w:r>
+      <w:r>
+        <w:rPr>
+          <w:b/>
+          <w:bCs/>
+        </w:rPr>
+        <w:fldChar w:fldCharType="end"/>
+      </w:r>
+      <w:r>
+        <w:rPr>
+          <w:b/>
+          <w:bCs/>
+        </w:rPr>
+        <w:t>. ábra:</w:t>
+      </w:r>
+      <w:r>
+        <w:t xml:space="preserve"> Példa a megoldó kimenetére</w:t>
+      </w:r>
+    </w:p>
+    <w:p>
+      <w:r>
+        <w:t xml:space="preserve">Ebből leolvasható, hogy melyik nézőcsoport melyik székcsoporthoz lett rendelve. A példában az látható, hogy az első négy fős nézőcsoport a harmadik székcsoporthoz lett rendelve. Ezen felül még a harmadik egy fős nézőcsoport is a harmadik székcsoporthoz lett rendelve. </w:t>
+      </w:r>
+    </w:p>
+    <w:p>
+      <w:r>
+        <w:t xml:space="preserve">Ezeket az étékeket átalakítjuk egy kulcs-érték adatszerkezetbe, ahol a kulcs a nézőcsoport indexe és az érték a székcsoport indexe, amihez hozzá lett rendelve a néző. Az eredmény megjelenítésének megkönnyítése érdekében a nézőket sorba rendezzük a hozzá rendelt székcsoport indexe alapján. Ez azért jó mert így elég egyszer </w:t>
+      </w:r>
+      <w:r>
+        <w:t xml:space="preserve">végig iterálni </w:t>
+      </w:r>
+      <w:r>
+        <w:t>a termen és különösebb ellenőrzések nélkül lehet elhelyezni a nézőket.</w:t>
+      </w:r>
+    </w:p>
+    <w:p>
+      <w:r>
+        <w:t>Az elkészült és nézőkkel feltöltött kétdimenziós mátrixot átalakítjuk egy vektorrá amit átadunk a kirajzoló függvénynek ami elvégzi a grafikus felületre történő kirajzolást és felcímkézi a csoportokat nézők száma alapján.</w:t>
+      </w:r>
+    </w:p>
+    <w:p/>
+    <w:p>
       <w:pPr>
         <w:spacing w:after="160" w:line="259" w:lineRule="auto"/>
         <w:jc w:val="left"/>
@@ -6778,10 +8148,574 @@
         <w:t>Gépi megoldók összehasonlítása</w:t>
       </w:r>
     </w:p>
-    <w:p/>
+    <w:p>
+      <w:r>
+        <w:t xml:space="preserve">Az implementálásra került három gépi megoldók mindegyike részben vagy egészben leültetni a nézőket az előírt szabályok betartása mellet. Az algoritmusok és azok működése elveinek különbözősége miatt a különböző megoldók más-más tulajdonságokkal rendelkeznek. </w:t>
+      </w:r>
+    </w:p>
+    <w:p>
+      <w:r>
+        <w:t>A működési elvében legegyszerűbb és ebből kifolyólag a leggyorsabb megoldónk a mohó algoritmus. Ennek az algoritmusnak a legnagyobb előnye, hogy nagyon gyors és nem befolyásolja a futási idejét a székcsoportok száma. Ebből kifolyólag nem függ a futási ideje a színházak felépítésétől. Ez a tulajdonság önmagában nagyon kecsegtető viszont a megoldó nagy hátránya</w:t>
+      </w:r>
+      <w:r>
+        <w:t>,</w:t>
+      </w:r>
+      <w:r>
+        <w:t xml:space="preserve"> hogy a kapott megoldás nem feltétlenül optimális. A mohó tulajdonság miatt mindig lo</w:t>
+      </w:r>
+      <w:r>
+        <w:t>k</w:t>
+      </w:r>
+      <w:r>
+        <w:t>ális optimumra törekszik az algoritmus</w:t>
+      </w:r>
+      <w:r>
+        <w:t>, ami miatt az eredmény nem feltétlenül optimális. Emellett az algoritmus megoldását befolyásolhatja a nézőcsoportok változatossága is. Ez a megoldó a következő esetekben ajánlott:</w:t>
+      </w:r>
+    </w:p>
+    <w:p>
+      <w:pPr>
+        <w:pStyle w:val="Listaszerbekezds"/>
+        <w:numPr>
+          <w:ilvl w:val="0"/>
+          <w:numId w:val="7"/>
+        </w:numPr>
+      </w:pPr>
+      <w:r>
+        <w:t>Nagy színházterem.</w:t>
+      </w:r>
+    </w:p>
+    <w:p>
+      <w:pPr>
+        <w:pStyle w:val="Listaszerbekezds"/>
+        <w:numPr>
+          <w:ilvl w:val="0"/>
+          <w:numId w:val="7"/>
+        </w:numPr>
+      </w:pPr>
+      <w:r>
+        <w:t>Nincs szükség feltétlenül optimális megoldásra.</w:t>
+      </w:r>
+    </w:p>
+    <w:p>
+      <w:pPr>
+        <w:pStyle w:val="Listaszerbekezds"/>
+        <w:numPr>
+          <w:ilvl w:val="0"/>
+          <w:numId w:val="7"/>
+        </w:numPr>
+      </w:pPr>
+      <w:r>
+        <w:t>Ha nem lesz teljesen feltöltve a színházterem.</w:t>
+      </w:r>
+    </w:p>
+    <w:p>
+      <w:pPr>
+        <w:pStyle w:val="Listaszerbekezds"/>
+        <w:numPr>
+          <w:ilvl w:val="0"/>
+          <w:numId w:val="7"/>
+        </w:numPr>
+      </w:pPr>
+      <w:r>
+        <w:t>Ha gyors megoldás szükséges</w:t>
+      </w:r>
+    </w:p>
+    <w:p>
+      <w:r>
+        <w:t>A második megoldónk a genetikus algoritmus, ami már egy olyan megoldó, ami optimális megoldást ad. Viszont nagy hátránya, hogy a futási ideje nagyban változhat mivel az algoritmus a véletlenen alapul ezért szerencsés esetben az algoritmus már az első iteráció alkalmával talál optimális megoldást</w:t>
+      </w:r>
+      <w:r>
+        <w:t>,</w:t>
+      </w:r>
+      <w:r>
+        <w:t xml:space="preserve"> de van amikor az 5 </w:t>
+      </w:r>
+      <w:proofErr w:type="spellStart"/>
+      <w:r>
+        <w:t>milliomodik</w:t>
+      </w:r>
+      <w:proofErr w:type="spellEnd"/>
+      <w:r>
+        <w:t xml:space="preserve"> iteráció alkalmával találja csak meg a megoldást.</w:t>
+      </w:r>
+      <w:r>
+        <w:t xml:space="preserve"> Az algoritmus miatt abban az esetben amikor teljesen ki van használva a terem akkor általában a megoldó lassan talál megoldást. Ezt a megoldót a következő esetekben érdemes használni:</w:t>
+      </w:r>
+    </w:p>
+    <w:p>
+      <w:pPr>
+        <w:pStyle w:val="Listaszerbekezds"/>
+        <w:numPr>
+          <w:ilvl w:val="0"/>
+          <w:numId w:val="8"/>
+        </w:numPr>
+      </w:pPr>
+      <w:r>
+        <w:t>Optimális megoldás szükséges.</w:t>
+      </w:r>
+    </w:p>
+    <w:p>
+      <w:pPr>
+        <w:pStyle w:val="Listaszerbekezds"/>
+        <w:numPr>
+          <w:ilvl w:val="0"/>
+          <w:numId w:val="8"/>
+        </w:numPr>
+      </w:pPr>
+      <w:r>
+        <w:t>A terem előreláthatóan nem lesz tele.</w:t>
+      </w:r>
+    </w:p>
+    <w:p>
+      <w:pPr>
+        <w:pStyle w:val="Listaszerbekezds"/>
+        <w:numPr>
+          <w:ilvl w:val="0"/>
+          <w:numId w:val="8"/>
+        </w:numPr>
+      </w:pPr>
+      <w:r>
+        <w:t>A nézőcsoportok kicsik.</w:t>
+      </w:r>
+    </w:p>
+    <w:p>
+      <w:r>
+        <w:t xml:space="preserve">A harmadik és egyben a legmegbízhatóbb megoldónk az LP algoritmus. Ennek a megoldónak nagy előnye, hogy mindig megtalálja az optimális megoldást, ha lehetséges, illetve a futási ideje az előző megoldóhoz képes nagyjából állandó ugyanolyan bemenetek esetén. Másik hátránya az algoritmusnak, hogy nagy tagolt termek esetében jóval lassabb, mint az első mohó megoldó. Mivel ez a megoldó érzékeny a székcsoportok számát illetően minél több csoport </w:t>
+      </w:r>
+      <w:r>
+        <w:lastRenderedPageBreak/>
+        <w:t>található egy teremben annál több időt igényel az algoritmus lefutása. Viszont előnye</w:t>
+      </w:r>
+      <w:r>
+        <w:t>,</w:t>
+      </w:r>
+      <w:r>
+        <w:t xml:space="preserve"> hogy az algoritmust nem befolyásolja a nézőcsoportok mérete. Előnye még hogy a szabályok változása esetén könnyen lehet módosítani </w:t>
+      </w:r>
+      <w:r>
+        <w:t>az algoritmust. Ez az algoritmus a következő esetekben ajánlott:</w:t>
+      </w:r>
+    </w:p>
+    <w:p>
+      <w:pPr>
+        <w:pStyle w:val="Listaszerbekezds"/>
+        <w:numPr>
+          <w:ilvl w:val="0"/>
+          <w:numId w:val="9"/>
+        </w:numPr>
+      </w:pPr>
+      <w:r>
+        <w:t>Nagy termek esetén</w:t>
+      </w:r>
+    </w:p>
+    <w:p>
+      <w:pPr>
+        <w:pStyle w:val="Listaszerbekezds"/>
+        <w:numPr>
+          <w:ilvl w:val="0"/>
+          <w:numId w:val="9"/>
+        </w:numPr>
+      </w:pPr>
+      <w:r>
+        <w:t>Optimális megoldás szükséges.</w:t>
+      </w:r>
+    </w:p>
+    <w:p>
+      <w:pPr>
+        <w:pStyle w:val="Listaszerbekezds"/>
+        <w:numPr>
+          <w:ilvl w:val="0"/>
+          <w:numId w:val="9"/>
+        </w:numPr>
+      </w:pPr>
+      <w:r>
+        <w:t>Bármilyen kihasználású terem esetén.</w:t>
+      </w:r>
+    </w:p>
+    <w:p>
+      <w:pPr>
+        <w:pStyle w:val="Listaszerbekezds"/>
+        <w:numPr>
+          <w:ilvl w:val="0"/>
+          <w:numId w:val="9"/>
+        </w:numPr>
+      </w:pPr>
+      <w:r>
+        <w:t>Bármilyen nagy csoportok esetén.</w:t>
+      </w:r>
+    </w:p>
+    <w:p>
+      <w:r>
+        <w:t>Az megoldok főbb tulajdonságait a következő táblázatban láthatók:</w:t>
+      </w:r>
+    </w:p>
+    <w:tbl>
+      <w:tblPr>
+        <w:tblStyle w:val="Rcsostblzat"/>
+        <w:tblW w:w="0" w:type="auto"/>
+        <w:tblLook w:val="04A0" w:firstRow="1" w:lastRow="0" w:firstColumn="1" w:lastColumn="0" w:noHBand="0" w:noVBand="1"/>
+      </w:tblPr>
+      <w:tblGrid>
+        <w:gridCol w:w="1824"/>
+        <w:gridCol w:w="1812"/>
+        <w:gridCol w:w="1781"/>
+        <w:gridCol w:w="1876"/>
+        <w:gridCol w:w="1724"/>
+      </w:tblGrid>
+      <w:tr>
+        <w:tc>
+          <w:tcPr>
+            <w:tcW w:w="1873" w:type="dxa"/>
+            <w:shd w:val="clear" w:color="auto" w:fill="92D050"/>
+            <w:vAlign w:val="center"/>
+          </w:tcPr>
+          <w:p>
+            <w:pPr>
+              <w:jc w:val="left"/>
+            </w:pPr>
+          </w:p>
+        </w:tc>
+        <w:tc>
+          <w:tcPr>
+            <w:tcW w:w="1863" w:type="dxa"/>
+            <w:shd w:val="clear" w:color="auto" w:fill="92D050"/>
+            <w:vAlign w:val="center"/>
+          </w:tcPr>
+          <w:p>
+            <w:pPr>
+              <w:jc w:val="center"/>
+              <w:rPr>
+                <w:b/>
+                <w:bCs/>
+              </w:rPr>
+            </w:pPr>
+            <w:r>
+              <w:rPr>
+                <w:b/>
+                <w:bCs/>
+              </w:rPr>
+              <w:t>Optimális eredmény</w:t>
+            </w:r>
+          </w:p>
+        </w:tc>
+        <w:tc>
+          <w:tcPr>
+            <w:tcW w:w="1839" w:type="dxa"/>
+            <w:shd w:val="clear" w:color="auto" w:fill="92D050"/>
+            <w:vAlign w:val="center"/>
+          </w:tcPr>
+          <w:p>
+            <w:pPr>
+              <w:jc w:val="center"/>
+              <w:rPr>
+                <w:b/>
+                <w:bCs/>
+              </w:rPr>
+            </w:pPr>
+            <w:r>
+              <w:rPr>
+                <w:b/>
+                <w:bCs/>
+              </w:rPr>
+              <w:t>Sebesség</w:t>
+            </w:r>
+          </w:p>
+        </w:tc>
+        <w:tc>
+          <w:tcPr>
+            <w:tcW w:w="1916" w:type="dxa"/>
+            <w:shd w:val="clear" w:color="auto" w:fill="92D050"/>
+            <w:vAlign w:val="center"/>
+          </w:tcPr>
+          <w:p>
+            <w:pPr>
+              <w:jc w:val="center"/>
+              <w:rPr>
+                <w:b/>
+                <w:bCs/>
+              </w:rPr>
+            </w:pPr>
+            <w:r>
+              <w:rPr>
+                <w:b/>
+                <w:bCs/>
+              </w:rPr>
+              <w:t>Ajánlott teremméret</w:t>
+            </w:r>
+          </w:p>
+        </w:tc>
+        <w:tc>
+          <w:tcPr>
+            <w:tcW w:w="1526" w:type="dxa"/>
+            <w:shd w:val="clear" w:color="auto" w:fill="92D050"/>
+            <w:vAlign w:val="center"/>
+          </w:tcPr>
+          <w:p>
+            <w:pPr>
+              <w:jc w:val="center"/>
+              <w:rPr>
+                <w:b/>
+                <w:bCs/>
+              </w:rPr>
+            </w:pPr>
+            <w:r>
+              <w:rPr>
+                <w:b/>
+                <w:bCs/>
+              </w:rPr>
+              <w:t>Terem kihasználtsága</w:t>
+            </w:r>
+          </w:p>
+        </w:tc>
+      </w:tr>
+      <w:tr>
+        <w:tc>
+          <w:tcPr>
+            <w:tcW w:w="1873" w:type="dxa"/>
+            <w:shd w:val="clear" w:color="auto" w:fill="92D050"/>
+            <w:vAlign w:val="center"/>
+          </w:tcPr>
+          <w:p>
+            <w:pPr>
+              <w:jc w:val="left"/>
+              <w:rPr>
+                <w:b/>
+                <w:bCs/>
+              </w:rPr>
+            </w:pPr>
+            <w:r>
+              <w:rPr>
+                <w:b/>
+                <w:bCs/>
+              </w:rPr>
+              <w:t>Mohó</w:t>
+            </w:r>
+          </w:p>
+        </w:tc>
+        <w:tc>
+          <w:tcPr>
+            <w:tcW w:w="1863" w:type="dxa"/>
+            <w:vAlign w:val="center"/>
+          </w:tcPr>
+          <w:p>
+            <w:pPr>
+              <w:jc w:val="center"/>
+            </w:pPr>
+            <w:r>
+              <w:t>Nem</w:t>
+            </w:r>
+          </w:p>
+        </w:tc>
+        <w:tc>
+          <w:tcPr>
+            <w:tcW w:w="1839" w:type="dxa"/>
+            <w:vAlign w:val="center"/>
+          </w:tcPr>
+          <w:p>
+            <w:pPr>
+              <w:jc w:val="center"/>
+            </w:pPr>
+            <w:r>
+              <w:t>Gyors</w:t>
+            </w:r>
+          </w:p>
+        </w:tc>
+        <w:tc>
+          <w:tcPr>
+            <w:tcW w:w="1916" w:type="dxa"/>
+            <w:vAlign w:val="center"/>
+          </w:tcPr>
+          <w:p>
+            <w:pPr>
+              <w:jc w:val="center"/>
+            </w:pPr>
+            <w:r>
+              <w:t>Nagy</w:t>
+            </w:r>
+          </w:p>
+        </w:tc>
+        <w:tc>
+          <w:tcPr>
+            <w:tcW w:w="1526" w:type="dxa"/>
+            <w:vAlign w:val="center"/>
+          </w:tcPr>
+          <w:p>
+            <w:pPr>
+              <w:jc w:val="center"/>
+            </w:pPr>
+            <w:r>
+              <w:t>Közepes</w:t>
+            </w:r>
+          </w:p>
+        </w:tc>
+      </w:tr>
+      <w:tr>
+        <w:tc>
+          <w:tcPr>
+            <w:tcW w:w="1873" w:type="dxa"/>
+            <w:shd w:val="clear" w:color="auto" w:fill="92D050"/>
+            <w:vAlign w:val="center"/>
+          </w:tcPr>
+          <w:p>
+            <w:pPr>
+              <w:jc w:val="left"/>
+              <w:rPr>
+                <w:b/>
+                <w:bCs/>
+              </w:rPr>
+            </w:pPr>
+            <w:r>
+              <w:rPr>
+                <w:b/>
+                <w:bCs/>
+              </w:rPr>
+              <w:t>Genetikus</w:t>
+            </w:r>
+          </w:p>
+        </w:tc>
+        <w:tc>
+          <w:tcPr>
+            <w:tcW w:w="1863" w:type="dxa"/>
+            <w:vAlign w:val="center"/>
+          </w:tcPr>
+          <w:p>
+            <w:pPr>
+              <w:jc w:val="center"/>
+            </w:pPr>
+            <w:r>
+              <w:t>Igen*</w:t>
+            </w:r>
+          </w:p>
+        </w:tc>
+        <w:tc>
+          <w:tcPr>
+            <w:tcW w:w="1839" w:type="dxa"/>
+            <w:vAlign w:val="center"/>
+          </w:tcPr>
+          <w:p>
+            <w:pPr>
+              <w:jc w:val="center"/>
+            </w:pPr>
+            <w:r>
+              <w:t>Változó*</w:t>
+            </w:r>
+          </w:p>
+        </w:tc>
+        <w:tc>
+          <w:tcPr>
+            <w:tcW w:w="1916" w:type="dxa"/>
+            <w:vAlign w:val="center"/>
+          </w:tcPr>
+          <w:p>
+            <w:pPr>
+              <w:jc w:val="center"/>
+            </w:pPr>
+            <w:r>
+              <w:t>Közepes</w:t>
+            </w:r>
+          </w:p>
+        </w:tc>
+        <w:tc>
+          <w:tcPr>
+            <w:tcW w:w="1526" w:type="dxa"/>
+            <w:vAlign w:val="center"/>
+          </w:tcPr>
+          <w:p>
+            <w:pPr>
+              <w:jc w:val="center"/>
+            </w:pPr>
+            <w:r>
+              <w:t>Közepes</w:t>
+            </w:r>
+          </w:p>
+        </w:tc>
+      </w:tr>
+      <w:tr>
+        <w:tc>
+          <w:tcPr>
+            <w:tcW w:w="1873" w:type="dxa"/>
+            <w:shd w:val="clear" w:color="auto" w:fill="92D050"/>
+            <w:vAlign w:val="center"/>
+          </w:tcPr>
+          <w:p>
+            <w:pPr>
+              <w:jc w:val="left"/>
+              <w:rPr>
+                <w:b/>
+                <w:bCs/>
+              </w:rPr>
+            </w:pPr>
+            <w:r>
+              <w:rPr>
+                <w:b/>
+                <w:bCs/>
+              </w:rPr>
+              <w:t>LP</w:t>
+            </w:r>
+          </w:p>
+        </w:tc>
+        <w:tc>
+          <w:tcPr>
+            <w:tcW w:w="1863" w:type="dxa"/>
+            <w:vAlign w:val="center"/>
+          </w:tcPr>
+          <w:p>
+            <w:pPr>
+              <w:jc w:val="center"/>
+            </w:pPr>
+            <w:r>
+              <w:t>Igen</w:t>
+            </w:r>
+          </w:p>
+        </w:tc>
+        <w:tc>
+          <w:tcPr>
+            <w:tcW w:w="1839" w:type="dxa"/>
+            <w:vAlign w:val="center"/>
+          </w:tcPr>
+          <w:p>
+            <w:pPr>
+              <w:jc w:val="center"/>
+            </w:pPr>
+            <w:r>
+              <w:t>Gyors</w:t>
+            </w:r>
+          </w:p>
+        </w:tc>
+        <w:tc>
+          <w:tcPr>
+            <w:tcW w:w="1916" w:type="dxa"/>
+            <w:vAlign w:val="center"/>
+          </w:tcPr>
+          <w:p>
+            <w:pPr>
+              <w:jc w:val="center"/>
+            </w:pPr>
+            <w:r>
+              <w:t>Nagy</w:t>
+            </w:r>
+          </w:p>
+        </w:tc>
+        <w:tc>
+          <w:tcPr>
+            <w:tcW w:w="1526" w:type="dxa"/>
+            <w:vAlign w:val="center"/>
+          </w:tcPr>
+          <w:p>
+            <w:pPr>
+              <w:jc w:val="center"/>
+            </w:pPr>
+            <w:r>
+              <w:t>Nagy</w:t>
+            </w:r>
+          </w:p>
+        </w:tc>
+      </w:tr>
+    </w:tbl>
     <w:p/>
     <w:sectPr>
-      <w:footerReference w:type="default" r:id="rId25"/>
+      <w:footerReference w:type="default" r:id="rId30"/>
       <w:pgSz w:w="11907" w:h="16840" w:code="9"/>
       <w:pgMar w:top="1440" w:right="1440" w:bottom="1440" w:left="1440" w:header="709" w:footer="709" w:gutter="0"/>
       <w:pgNumType w:start="1"/>
@@ -7338,6 +9272,345 @@
     </w:lvl>
   </w:abstractNum>
   <w:abstractNum w:abstractNumId="4" w15:restartNumberingAfterBreak="0">
+    <w:nsid w:val="3BF7227E"/>
+    <w:multiLevelType w:val="hybridMultilevel"/>
+    <w:tmpl w:val="ED3A6FD2"/>
+    <w:lvl w:ilvl="0" w:tplc="040E0001">
+      <w:start w:val="1"/>
+      <w:numFmt w:val="bullet"/>
+      <w:lvlText w:val=""/>
+      <w:lvlJc w:val="left"/>
+      <w:pPr>
+        <w:ind w:left="720" w:hanging="360"/>
+      </w:pPr>
+      <w:rPr>
+        <w:rFonts w:ascii="Symbol" w:hAnsi="Symbol" w:hint="default"/>
+      </w:rPr>
+    </w:lvl>
+    <w:lvl w:ilvl="1" w:tplc="040E0003" w:tentative="1">
+      <w:start w:val="1"/>
+      <w:numFmt w:val="bullet"/>
+      <w:lvlText w:val="o"/>
+      <w:lvlJc w:val="left"/>
+      <w:pPr>
+        <w:ind w:left="1440" w:hanging="360"/>
+      </w:pPr>
+      <w:rPr>
+        <w:rFonts w:ascii="Courier New" w:hAnsi="Courier New" w:cs="Courier New" w:hint="default"/>
+      </w:rPr>
+    </w:lvl>
+    <w:lvl w:ilvl="2" w:tplc="040E0005" w:tentative="1">
+      <w:start w:val="1"/>
+      <w:numFmt w:val="bullet"/>
+      <w:lvlText w:val=""/>
+      <w:lvlJc w:val="left"/>
+      <w:pPr>
+        <w:ind w:left="2160" w:hanging="360"/>
+      </w:pPr>
+      <w:rPr>
+        <w:rFonts w:ascii="Wingdings" w:hAnsi="Wingdings" w:hint="default"/>
+      </w:rPr>
+    </w:lvl>
+    <w:lvl w:ilvl="3" w:tplc="040E0001" w:tentative="1">
+      <w:start w:val="1"/>
+      <w:numFmt w:val="bullet"/>
+      <w:lvlText w:val=""/>
+      <w:lvlJc w:val="left"/>
+      <w:pPr>
+        <w:ind w:left="2880" w:hanging="360"/>
+      </w:pPr>
+      <w:rPr>
+        <w:rFonts w:ascii="Symbol" w:hAnsi="Symbol" w:hint="default"/>
+      </w:rPr>
+    </w:lvl>
+    <w:lvl w:ilvl="4" w:tplc="040E0003" w:tentative="1">
+      <w:start w:val="1"/>
+      <w:numFmt w:val="bullet"/>
+      <w:lvlText w:val="o"/>
+      <w:lvlJc w:val="left"/>
+      <w:pPr>
+        <w:ind w:left="3600" w:hanging="360"/>
+      </w:pPr>
+      <w:rPr>
+        <w:rFonts w:ascii="Courier New" w:hAnsi="Courier New" w:cs="Courier New" w:hint="default"/>
+      </w:rPr>
+    </w:lvl>
+    <w:lvl w:ilvl="5" w:tplc="040E0005" w:tentative="1">
+      <w:start w:val="1"/>
+      <w:numFmt w:val="bullet"/>
+      <w:lvlText w:val=""/>
+      <w:lvlJc w:val="left"/>
+      <w:pPr>
+        <w:ind w:left="4320" w:hanging="360"/>
+      </w:pPr>
+      <w:rPr>
+        <w:rFonts w:ascii="Wingdings" w:hAnsi="Wingdings" w:hint="default"/>
+      </w:rPr>
+    </w:lvl>
+    <w:lvl w:ilvl="6" w:tplc="040E0001" w:tentative="1">
+      <w:start w:val="1"/>
+      <w:numFmt w:val="bullet"/>
+      <w:lvlText w:val=""/>
+      <w:lvlJc w:val="left"/>
+      <w:pPr>
+        <w:ind w:left="5040" w:hanging="360"/>
+      </w:pPr>
+      <w:rPr>
+        <w:rFonts w:ascii="Symbol" w:hAnsi="Symbol" w:hint="default"/>
+      </w:rPr>
+    </w:lvl>
+    <w:lvl w:ilvl="7" w:tplc="040E0003" w:tentative="1">
+      <w:start w:val="1"/>
+      <w:numFmt w:val="bullet"/>
+      <w:lvlText w:val="o"/>
+      <w:lvlJc w:val="left"/>
+      <w:pPr>
+        <w:ind w:left="5760" w:hanging="360"/>
+      </w:pPr>
+      <w:rPr>
+        <w:rFonts w:ascii="Courier New" w:hAnsi="Courier New" w:cs="Courier New" w:hint="default"/>
+      </w:rPr>
+    </w:lvl>
+    <w:lvl w:ilvl="8" w:tplc="040E0005" w:tentative="1">
+      <w:start w:val="1"/>
+      <w:numFmt w:val="bullet"/>
+      <w:lvlText w:val=""/>
+      <w:lvlJc w:val="left"/>
+      <w:pPr>
+        <w:ind w:left="6480" w:hanging="360"/>
+      </w:pPr>
+      <w:rPr>
+        <w:rFonts w:ascii="Wingdings" w:hAnsi="Wingdings" w:hint="default"/>
+      </w:rPr>
+    </w:lvl>
+  </w:abstractNum>
+  <w:abstractNum w:abstractNumId="5" w15:restartNumberingAfterBreak="0">
+    <w:nsid w:val="44A07CCA"/>
+    <w:multiLevelType w:val="hybridMultilevel"/>
+    <w:tmpl w:val="52DAFB46"/>
+    <w:lvl w:ilvl="0" w:tplc="040E0001">
+      <w:start w:val="1"/>
+      <w:numFmt w:val="bullet"/>
+      <w:lvlText w:val=""/>
+      <w:lvlJc w:val="left"/>
+      <w:pPr>
+        <w:ind w:left="720" w:hanging="360"/>
+      </w:pPr>
+      <w:rPr>
+        <w:rFonts w:ascii="Symbol" w:hAnsi="Symbol" w:hint="default"/>
+      </w:rPr>
+    </w:lvl>
+    <w:lvl w:ilvl="1" w:tplc="040E0003" w:tentative="1">
+      <w:start w:val="1"/>
+      <w:numFmt w:val="bullet"/>
+      <w:lvlText w:val="o"/>
+      <w:lvlJc w:val="left"/>
+      <w:pPr>
+        <w:ind w:left="1440" w:hanging="360"/>
+      </w:pPr>
+      <w:rPr>
+        <w:rFonts w:ascii="Courier New" w:hAnsi="Courier New" w:cs="Courier New" w:hint="default"/>
+      </w:rPr>
+    </w:lvl>
+    <w:lvl w:ilvl="2" w:tplc="040E0005" w:tentative="1">
+      <w:start w:val="1"/>
+      <w:numFmt w:val="bullet"/>
+      <w:lvlText w:val=""/>
+      <w:lvlJc w:val="left"/>
+      <w:pPr>
+        <w:ind w:left="2160" w:hanging="360"/>
+      </w:pPr>
+      <w:rPr>
+        <w:rFonts w:ascii="Wingdings" w:hAnsi="Wingdings" w:hint="default"/>
+      </w:rPr>
+    </w:lvl>
+    <w:lvl w:ilvl="3" w:tplc="040E0001" w:tentative="1">
+      <w:start w:val="1"/>
+      <w:numFmt w:val="bullet"/>
+      <w:lvlText w:val=""/>
+      <w:lvlJc w:val="left"/>
+      <w:pPr>
+        <w:ind w:left="2880" w:hanging="360"/>
+      </w:pPr>
+      <w:rPr>
+        <w:rFonts w:ascii="Symbol" w:hAnsi="Symbol" w:hint="default"/>
+      </w:rPr>
+    </w:lvl>
+    <w:lvl w:ilvl="4" w:tplc="040E0003" w:tentative="1">
+      <w:start w:val="1"/>
+      <w:numFmt w:val="bullet"/>
+      <w:lvlText w:val="o"/>
+      <w:lvlJc w:val="left"/>
+      <w:pPr>
+        <w:ind w:left="3600" w:hanging="360"/>
+      </w:pPr>
+      <w:rPr>
+        <w:rFonts w:ascii="Courier New" w:hAnsi="Courier New" w:cs="Courier New" w:hint="default"/>
+      </w:rPr>
+    </w:lvl>
+    <w:lvl w:ilvl="5" w:tplc="040E0005" w:tentative="1">
+      <w:start w:val="1"/>
+      <w:numFmt w:val="bullet"/>
+      <w:lvlText w:val=""/>
+      <w:lvlJc w:val="left"/>
+      <w:pPr>
+        <w:ind w:left="4320" w:hanging="360"/>
+      </w:pPr>
+      <w:rPr>
+        <w:rFonts w:ascii="Wingdings" w:hAnsi="Wingdings" w:hint="default"/>
+      </w:rPr>
+    </w:lvl>
+    <w:lvl w:ilvl="6" w:tplc="040E0001" w:tentative="1">
+      <w:start w:val="1"/>
+      <w:numFmt w:val="bullet"/>
+      <w:lvlText w:val=""/>
+      <w:lvlJc w:val="left"/>
+      <w:pPr>
+        <w:ind w:left="5040" w:hanging="360"/>
+      </w:pPr>
+      <w:rPr>
+        <w:rFonts w:ascii="Symbol" w:hAnsi="Symbol" w:hint="default"/>
+      </w:rPr>
+    </w:lvl>
+    <w:lvl w:ilvl="7" w:tplc="040E0003" w:tentative="1">
+      <w:start w:val="1"/>
+      <w:numFmt w:val="bullet"/>
+      <w:lvlText w:val="o"/>
+      <w:lvlJc w:val="left"/>
+      <w:pPr>
+        <w:ind w:left="5760" w:hanging="360"/>
+      </w:pPr>
+      <w:rPr>
+        <w:rFonts w:ascii="Courier New" w:hAnsi="Courier New" w:cs="Courier New" w:hint="default"/>
+      </w:rPr>
+    </w:lvl>
+    <w:lvl w:ilvl="8" w:tplc="040E0005" w:tentative="1">
+      <w:start w:val="1"/>
+      <w:numFmt w:val="bullet"/>
+      <w:lvlText w:val=""/>
+      <w:lvlJc w:val="left"/>
+      <w:pPr>
+        <w:ind w:left="6480" w:hanging="360"/>
+      </w:pPr>
+      <w:rPr>
+        <w:rFonts w:ascii="Wingdings" w:hAnsi="Wingdings" w:hint="default"/>
+      </w:rPr>
+    </w:lvl>
+  </w:abstractNum>
+  <w:abstractNum w:abstractNumId="6" w15:restartNumberingAfterBreak="0">
+    <w:nsid w:val="50CD1357"/>
+    <w:multiLevelType w:val="hybridMultilevel"/>
+    <w:tmpl w:val="5BD2E6AA"/>
+    <w:lvl w:ilvl="0" w:tplc="040E0001">
+      <w:start w:val="1"/>
+      <w:numFmt w:val="bullet"/>
+      <w:lvlText w:val=""/>
+      <w:lvlJc w:val="left"/>
+      <w:pPr>
+        <w:ind w:left="720" w:hanging="360"/>
+      </w:pPr>
+      <w:rPr>
+        <w:rFonts w:ascii="Symbol" w:hAnsi="Symbol" w:hint="default"/>
+      </w:rPr>
+    </w:lvl>
+    <w:lvl w:ilvl="1" w:tplc="040E0003" w:tentative="1">
+      <w:start w:val="1"/>
+      <w:numFmt w:val="bullet"/>
+      <w:lvlText w:val="o"/>
+      <w:lvlJc w:val="left"/>
+      <w:pPr>
+        <w:ind w:left="1440" w:hanging="360"/>
+      </w:pPr>
+      <w:rPr>
+        <w:rFonts w:ascii="Courier New" w:hAnsi="Courier New" w:cs="Courier New" w:hint="default"/>
+      </w:rPr>
+    </w:lvl>
+    <w:lvl w:ilvl="2" w:tplc="040E0005" w:tentative="1">
+      <w:start w:val="1"/>
+      <w:numFmt w:val="bullet"/>
+      <w:lvlText w:val=""/>
+      <w:lvlJc w:val="left"/>
+      <w:pPr>
+        <w:ind w:left="2160" w:hanging="360"/>
+      </w:pPr>
+      <w:rPr>
+        <w:rFonts w:ascii="Wingdings" w:hAnsi="Wingdings" w:hint="default"/>
+      </w:rPr>
+    </w:lvl>
+    <w:lvl w:ilvl="3" w:tplc="040E0001" w:tentative="1">
+      <w:start w:val="1"/>
+      <w:numFmt w:val="bullet"/>
+      <w:lvlText w:val=""/>
+      <w:lvlJc w:val="left"/>
+      <w:pPr>
+        <w:ind w:left="2880" w:hanging="360"/>
+      </w:pPr>
+      <w:rPr>
+        <w:rFonts w:ascii="Symbol" w:hAnsi="Symbol" w:hint="default"/>
+      </w:rPr>
+    </w:lvl>
+    <w:lvl w:ilvl="4" w:tplc="040E0003" w:tentative="1">
+      <w:start w:val="1"/>
+      <w:numFmt w:val="bullet"/>
+      <w:lvlText w:val="o"/>
+      <w:lvlJc w:val="left"/>
+      <w:pPr>
+        <w:ind w:left="3600" w:hanging="360"/>
+      </w:pPr>
+      <w:rPr>
+        <w:rFonts w:ascii="Courier New" w:hAnsi="Courier New" w:cs="Courier New" w:hint="default"/>
+      </w:rPr>
+    </w:lvl>
+    <w:lvl w:ilvl="5" w:tplc="040E0005" w:tentative="1">
+      <w:start w:val="1"/>
+      <w:numFmt w:val="bullet"/>
+      <w:lvlText w:val=""/>
+      <w:lvlJc w:val="left"/>
+      <w:pPr>
+        <w:ind w:left="4320" w:hanging="360"/>
+      </w:pPr>
+      <w:rPr>
+        <w:rFonts w:ascii="Wingdings" w:hAnsi="Wingdings" w:hint="default"/>
+      </w:rPr>
+    </w:lvl>
+    <w:lvl w:ilvl="6" w:tplc="040E0001" w:tentative="1">
+      <w:start w:val="1"/>
+      <w:numFmt w:val="bullet"/>
+      <w:lvlText w:val=""/>
+      <w:lvlJc w:val="left"/>
+      <w:pPr>
+        <w:ind w:left="5040" w:hanging="360"/>
+      </w:pPr>
+      <w:rPr>
+        <w:rFonts w:ascii="Symbol" w:hAnsi="Symbol" w:hint="default"/>
+      </w:rPr>
+    </w:lvl>
+    <w:lvl w:ilvl="7" w:tplc="040E0003" w:tentative="1">
+      <w:start w:val="1"/>
+      <w:numFmt w:val="bullet"/>
+      <w:lvlText w:val="o"/>
+      <w:lvlJc w:val="left"/>
+      <w:pPr>
+        <w:ind w:left="5760" w:hanging="360"/>
+      </w:pPr>
+      <w:rPr>
+        <w:rFonts w:ascii="Courier New" w:hAnsi="Courier New" w:cs="Courier New" w:hint="default"/>
+      </w:rPr>
+    </w:lvl>
+    <w:lvl w:ilvl="8" w:tplc="040E0005" w:tentative="1">
+      <w:start w:val="1"/>
+      <w:numFmt w:val="bullet"/>
+      <w:lvlText w:val=""/>
+      <w:lvlJc w:val="left"/>
+      <w:pPr>
+        <w:ind w:left="6480" w:hanging="360"/>
+      </w:pPr>
+      <w:rPr>
+        <w:rFonts w:ascii="Wingdings" w:hAnsi="Wingdings" w:hint="default"/>
+      </w:rPr>
+    </w:lvl>
+  </w:abstractNum>
+  <w:abstractNum w:abstractNumId="7" w15:restartNumberingAfterBreak="0">
     <w:nsid w:val="603E0094"/>
     <w:multiLevelType w:val="multilevel"/>
     <w:tmpl w:val="283AAE7E"/>
@@ -7427,7 +9700,7 @@
       </w:pPr>
     </w:lvl>
   </w:abstractNum>
-  <w:abstractNum w:abstractNumId="5" w15:restartNumberingAfterBreak="0">
+  <w:abstractNum w:abstractNumId="8" w15:restartNumberingAfterBreak="0">
     <w:nsid w:val="722C42A8"/>
     <w:multiLevelType w:val="hybridMultilevel"/>
     <w:tmpl w:val="F49206F8"/>
@@ -7541,7 +9814,7 @@
     </w:lvl>
   </w:abstractNum>
   <w:num w:numId="1">
-    <w:abstractNumId w:val="5"/>
+    <w:abstractNumId w:val="8"/>
   </w:num>
   <w:num w:numId="2">
     <w:abstractNumId w:val="1"/>
@@ -7550,13 +9823,22 @@
     <w:abstractNumId w:val="3"/>
   </w:num>
   <w:num w:numId="4">
-    <w:abstractNumId w:val="4"/>
+    <w:abstractNumId w:val="7"/>
   </w:num>
   <w:num w:numId="5">
     <w:abstractNumId w:val="0"/>
   </w:num>
   <w:num w:numId="6">
     <w:abstractNumId w:val="2"/>
+  </w:num>
+  <w:num w:numId="7">
+    <w:abstractNumId w:val="6"/>
+  </w:num>
+  <w:num w:numId="8">
+    <w:abstractNumId w:val="4"/>
+  </w:num>
+  <w:num w:numId="9">
+    <w:abstractNumId w:val="5"/>
   </w:num>
 </w:numbering>
 </file>
@@ -8365,6 +10647,25 @@
       <w:szCs w:val="40"/>
     </w:rPr>
   </w:style>
+  <w:style w:type="table" w:styleId="Rcsostblzat">
+    <w:name w:val="Table Grid"/>
+    <w:basedOn w:val="Normltblzat"/>
+    <w:uiPriority w:val="39"/>
+    <w:rsid w:val="00087BCA"/>
+    <w:pPr>
+      <w:spacing w:after="0" w:line="240" w:lineRule="auto"/>
+    </w:pPr>
+    <w:tblPr>
+      <w:tblBorders>
+        <w:top w:val="single" w:sz="4" w:space="0" w:color="auto"/>
+        <w:left w:val="single" w:sz="4" w:space="0" w:color="auto"/>
+        <w:bottom w:val="single" w:sz="4" w:space="0" w:color="auto"/>
+        <w:right w:val="single" w:sz="4" w:space="0" w:color="auto"/>
+        <w:insideH w:val="single" w:sz="4" w:space="0" w:color="auto"/>
+        <w:insideV w:val="single" w:sz="4" w:space="0" w:color="auto"/>
+      </w:tblBorders>
+    </w:tblPr>
+  </w:style>
 </w:styles>
 </file>
 

</xml_diff>

<commit_message>
Doksi - Tartalomjegyzék frissítés
</commit_message>
<xml_diff>
--- a/dokumentáció_EV_PA_KKL_210408.docx
+++ b/dokumentáció_EV_PA_KKL_210408.docx
@@ -277,7 +277,7 @@
         </w:rPr>
         <w:fldChar w:fldCharType="separate"/>
       </w:r>
-      <w:hyperlink w:anchor="_Toc72919394" w:history="1">
+      <w:hyperlink w:anchor="_Toc72934221" w:history="1">
         <w:r>
           <w:rPr>
             <w:rStyle w:val="Hiperhivatkozs"/>
@@ -304,7 +304,7 @@
             <w:noProof/>
             <w:webHidden/>
           </w:rPr>
-          <w:instrText xml:space="preserve"> PAGEREF _Toc72919394 \h </w:instrText>
+          <w:instrText xml:space="preserve"> PAGEREF _Toc72934221 \h </w:instrText>
         </w:r>
         <w:r>
           <w:rPr>
@@ -350,7 +350,7 @@
           <w:lang w:eastAsia="hu-HU"/>
         </w:rPr>
       </w:pPr>
-      <w:hyperlink w:anchor="_Toc72919395" w:history="1">
+      <w:hyperlink w:anchor="_Toc72934222" w:history="1">
         <w:r>
           <w:rPr>
             <w:rStyle w:val="Hiperhivatkozs"/>
@@ -394,7 +394,7 @@
             <w:noProof/>
             <w:webHidden/>
           </w:rPr>
-          <w:instrText xml:space="preserve"> PAGEREF _Toc72919395 \h </w:instrText>
+          <w:instrText xml:space="preserve"> PAGEREF _Toc72934222 \h </w:instrText>
         </w:r>
         <w:r>
           <w:rPr>
@@ -439,7 +439,7 @@
           <w:lang w:eastAsia="hu-HU"/>
         </w:rPr>
       </w:pPr>
-      <w:hyperlink w:anchor="_Toc72919396" w:history="1">
+      <w:hyperlink w:anchor="_Toc72934223" w:history="1">
         <w:r>
           <w:rPr>
             <w:rStyle w:val="Hiperhivatkozs"/>
@@ -482,7 +482,7 @@
             <w:noProof/>
             <w:webHidden/>
           </w:rPr>
-          <w:instrText xml:space="preserve"> PAGEREF _Toc72919396 \h </w:instrText>
+          <w:instrText xml:space="preserve"> PAGEREF _Toc72934223 \h </w:instrText>
         </w:r>
         <w:r>
           <w:rPr>
@@ -527,7 +527,7 @@
           <w:lang w:eastAsia="hu-HU"/>
         </w:rPr>
       </w:pPr>
-      <w:hyperlink w:anchor="_Toc72919397" w:history="1">
+      <w:hyperlink w:anchor="_Toc72934224" w:history="1">
         <w:r>
           <w:rPr>
             <w:rStyle w:val="Hiperhivatkozs"/>
@@ -570,7 +570,7 @@
             <w:noProof/>
             <w:webHidden/>
           </w:rPr>
-          <w:instrText xml:space="preserve"> PAGEREF _Toc72919397 \h </w:instrText>
+          <w:instrText xml:space="preserve"> PAGEREF _Toc72934224 \h </w:instrText>
         </w:r>
         <w:r>
           <w:rPr>
@@ -615,7 +615,7 @@
           <w:lang w:eastAsia="hu-HU"/>
         </w:rPr>
       </w:pPr>
-      <w:hyperlink w:anchor="_Toc72919398" w:history="1">
+      <w:hyperlink w:anchor="_Toc72934225" w:history="1">
         <w:r>
           <w:rPr>
             <w:rStyle w:val="Hiperhivatkozs"/>
@@ -658,7 +658,7 @@
             <w:noProof/>
             <w:webHidden/>
           </w:rPr>
-          <w:instrText xml:space="preserve"> PAGEREF _Toc72919398 \h </w:instrText>
+          <w:instrText xml:space="preserve"> PAGEREF _Toc72934225 \h </w:instrText>
         </w:r>
         <w:r>
           <w:rPr>
@@ -703,7 +703,7 @@
           <w:lang w:eastAsia="hu-HU"/>
         </w:rPr>
       </w:pPr>
-      <w:hyperlink w:anchor="_Toc72919399" w:history="1">
+      <w:hyperlink w:anchor="_Toc72934226" w:history="1">
         <w:r>
           <w:rPr>
             <w:rStyle w:val="Hiperhivatkozs"/>
@@ -746,7 +746,7 @@
             <w:noProof/>
             <w:webHidden/>
           </w:rPr>
-          <w:instrText xml:space="preserve"> PAGEREF _Toc72919399 \h </w:instrText>
+          <w:instrText xml:space="preserve"> PAGEREF _Toc72934226 \h </w:instrText>
         </w:r>
         <w:r>
           <w:rPr>
@@ -791,7 +791,7 @@
           <w:lang w:eastAsia="hu-HU"/>
         </w:rPr>
       </w:pPr>
-      <w:hyperlink w:anchor="_Toc72919400" w:history="1">
+      <w:hyperlink w:anchor="_Toc72934227" w:history="1">
         <w:r>
           <w:rPr>
             <w:rStyle w:val="Hiperhivatkozs"/>
@@ -834,7 +834,7 @@
             <w:noProof/>
             <w:webHidden/>
           </w:rPr>
-          <w:instrText xml:space="preserve"> PAGEREF _Toc72919400 \h </w:instrText>
+          <w:instrText xml:space="preserve"> PAGEREF _Toc72934227 \h </w:instrText>
         </w:r>
         <w:r>
           <w:rPr>
@@ -879,7 +879,7 @@
           <w:lang w:eastAsia="hu-HU"/>
         </w:rPr>
       </w:pPr>
-      <w:hyperlink w:anchor="_Toc72919401" w:history="1">
+      <w:hyperlink w:anchor="_Toc72934228" w:history="1">
         <w:r>
           <w:rPr>
             <w:rStyle w:val="Hiperhivatkozs"/>
@@ -922,7 +922,7 @@
             <w:noProof/>
             <w:webHidden/>
           </w:rPr>
-          <w:instrText xml:space="preserve"> PAGEREF _Toc72919401 \h </w:instrText>
+          <w:instrText xml:space="preserve"> PAGEREF _Toc72934228 \h </w:instrText>
         </w:r>
         <w:r>
           <w:rPr>
@@ -967,7 +967,7 @@
           <w:lang w:eastAsia="hu-HU"/>
         </w:rPr>
       </w:pPr>
-      <w:hyperlink w:anchor="_Toc72919402" w:history="1">
+      <w:hyperlink w:anchor="_Toc72934229" w:history="1">
         <w:r>
           <w:rPr>
             <w:rStyle w:val="Hiperhivatkozs"/>
@@ -1010,7 +1010,7 @@
             <w:noProof/>
             <w:webHidden/>
           </w:rPr>
-          <w:instrText xml:space="preserve"> PAGEREF _Toc72919402 \h </w:instrText>
+          <w:instrText xml:space="preserve"> PAGEREF _Toc72934229 \h </w:instrText>
         </w:r>
         <w:r>
           <w:rPr>
@@ -1055,7 +1055,7 @@
           <w:lang w:eastAsia="hu-HU"/>
         </w:rPr>
       </w:pPr>
-      <w:hyperlink w:anchor="_Toc72919403" w:history="1">
+      <w:hyperlink w:anchor="_Toc72934230" w:history="1">
         <w:r>
           <w:rPr>
             <w:rStyle w:val="Hiperhivatkozs"/>
@@ -1098,7 +1098,7 @@
             <w:noProof/>
             <w:webHidden/>
           </w:rPr>
-          <w:instrText xml:space="preserve"> PAGEREF _Toc72919403 \h </w:instrText>
+          <w:instrText xml:space="preserve"> PAGEREF _Toc72934230 \h </w:instrText>
         </w:r>
         <w:r>
           <w:rPr>
@@ -1144,7 +1144,7 @@
           <w:lang w:eastAsia="hu-HU"/>
         </w:rPr>
       </w:pPr>
-      <w:hyperlink w:anchor="_Toc72919404" w:history="1">
+      <w:hyperlink w:anchor="_Toc72934231" w:history="1">
         <w:r>
           <w:rPr>
             <w:rStyle w:val="Hiperhivatkozs"/>
@@ -1188,7 +1188,7 @@
             <w:noProof/>
             <w:webHidden/>
           </w:rPr>
-          <w:instrText xml:space="preserve"> PAGEREF _Toc72919404 \h </w:instrText>
+          <w:instrText xml:space="preserve"> PAGEREF _Toc72934231 \h </w:instrText>
         </w:r>
         <w:r>
           <w:rPr>
@@ -1233,7 +1233,7 @@
           <w:lang w:eastAsia="hu-HU"/>
         </w:rPr>
       </w:pPr>
-      <w:hyperlink w:anchor="_Toc72919405" w:history="1">
+      <w:hyperlink w:anchor="_Toc72934232" w:history="1">
         <w:r>
           <w:rPr>
             <w:rStyle w:val="Hiperhivatkozs"/>
@@ -1276,7 +1276,7 @@
             <w:noProof/>
             <w:webHidden/>
           </w:rPr>
-          <w:instrText xml:space="preserve"> PAGEREF _Toc72919405 \h </w:instrText>
+          <w:instrText xml:space="preserve"> PAGEREF _Toc72934232 \h </w:instrText>
         </w:r>
         <w:r>
           <w:rPr>
@@ -1321,7 +1321,7 @@
           <w:lang w:eastAsia="hu-HU"/>
         </w:rPr>
       </w:pPr>
-      <w:hyperlink w:anchor="_Toc72919406" w:history="1">
+      <w:hyperlink w:anchor="_Toc72934233" w:history="1">
         <w:r>
           <w:rPr>
             <w:rStyle w:val="Hiperhivatkozs"/>
@@ -1364,7 +1364,7 @@
             <w:noProof/>
             <w:webHidden/>
           </w:rPr>
-          <w:instrText xml:space="preserve"> PAGEREF _Toc72919406 \h </w:instrText>
+          <w:instrText xml:space="preserve"> PAGEREF _Toc72934233 \h </w:instrText>
         </w:r>
         <w:r>
           <w:rPr>
@@ -1409,7 +1409,7 @@
           <w:lang w:eastAsia="hu-HU"/>
         </w:rPr>
       </w:pPr>
-      <w:hyperlink w:anchor="_Toc72919407" w:history="1">
+      <w:hyperlink w:anchor="_Toc72934234" w:history="1">
         <w:r>
           <w:rPr>
             <w:rStyle w:val="Hiperhivatkozs"/>
@@ -1452,7 +1452,7 @@
             <w:noProof/>
             <w:webHidden/>
           </w:rPr>
-          <w:instrText xml:space="preserve"> PAGEREF _Toc72919407 \h </w:instrText>
+          <w:instrText xml:space="preserve"> PAGEREF _Toc72934234 \h </w:instrText>
         </w:r>
         <w:r>
           <w:rPr>
@@ -1497,7 +1497,7 @@
           <w:lang w:eastAsia="hu-HU"/>
         </w:rPr>
       </w:pPr>
-      <w:hyperlink w:anchor="_Toc72919408" w:history="1">
+      <w:hyperlink w:anchor="_Toc72934235" w:history="1">
         <w:r>
           <w:rPr>
             <w:rStyle w:val="Hiperhivatkozs"/>
@@ -1540,7 +1540,7 @@
             <w:noProof/>
             <w:webHidden/>
           </w:rPr>
-          <w:instrText xml:space="preserve"> PAGEREF _Toc72919408 \h </w:instrText>
+          <w:instrText xml:space="preserve"> PAGEREF _Toc72934235 \h </w:instrText>
         </w:r>
         <w:r>
           <w:rPr>
@@ -1585,7 +1585,7 @@
           <w:lang w:eastAsia="hu-HU"/>
         </w:rPr>
       </w:pPr>
-      <w:hyperlink w:anchor="_Toc72919409" w:history="1">
+      <w:hyperlink w:anchor="_Toc72934236" w:history="1">
         <w:r>
           <w:rPr>
             <w:rStyle w:val="Hiperhivatkozs"/>
@@ -1628,7 +1628,7 @@
             <w:noProof/>
             <w:webHidden/>
           </w:rPr>
-          <w:instrText xml:space="preserve"> PAGEREF _Toc72919409 \h </w:instrText>
+          <w:instrText xml:space="preserve"> PAGEREF _Toc72934236 \h </w:instrText>
         </w:r>
         <w:r>
           <w:rPr>
@@ -1673,7 +1673,7 @@
           <w:lang w:eastAsia="hu-HU"/>
         </w:rPr>
       </w:pPr>
-      <w:hyperlink w:anchor="_Toc72919410" w:history="1">
+      <w:hyperlink w:anchor="_Toc72934237" w:history="1">
         <w:r>
           <w:rPr>
             <w:rStyle w:val="Hiperhivatkozs"/>
@@ -1716,7 +1716,7 @@
             <w:noProof/>
             <w:webHidden/>
           </w:rPr>
-          <w:instrText xml:space="preserve"> PAGEREF _Toc72919410 \h </w:instrText>
+          <w:instrText xml:space="preserve"> PAGEREF _Toc72934237 \h </w:instrText>
         </w:r>
         <w:r>
           <w:rPr>
@@ -1762,7 +1762,7 @@
           <w:lang w:eastAsia="hu-HU"/>
         </w:rPr>
       </w:pPr>
-      <w:hyperlink w:anchor="_Toc72919411" w:history="1">
+      <w:hyperlink w:anchor="_Toc72934238" w:history="1">
         <w:r>
           <w:rPr>
             <w:rStyle w:val="Hiperhivatkozs"/>
@@ -1806,7 +1806,7 @@
             <w:noProof/>
             <w:webHidden/>
           </w:rPr>
-          <w:instrText xml:space="preserve"> PAGEREF _Toc72919411 \h </w:instrText>
+          <w:instrText xml:space="preserve"> PAGEREF _Toc72934238 \h </w:instrText>
         </w:r>
         <w:r>
           <w:rPr>
@@ -1851,7 +1851,7 @@
           <w:lang w:eastAsia="hu-HU"/>
         </w:rPr>
       </w:pPr>
-      <w:hyperlink w:anchor="_Toc72919412" w:history="1">
+      <w:hyperlink w:anchor="_Toc72934239" w:history="1">
         <w:r>
           <w:rPr>
             <w:rStyle w:val="Hiperhivatkozs"/>
@@ -1894,7 +1894,7 @@
             <w:noProof/>
             <w:webHidden/>
           </w:rPr>
-          <w:instrText xml:space="preserve"> PAGEREF _Toc72919412 \h </w:instrText>
+          <w:instrText xml:space="preserve"> PAGEREF _Toc72934239 \h </w:instrText>
         </w:r>
         <w:r>
           <w:rPr>
@@ -1915,6 +1915,270 @@
             <w:webHidden/>
           </w:rPr>
           <w:t>19</w:t>
+        </w:r>
+        <w:r>
+          <w:rPr>
+            <w:noProof/>
+            <w:webHidden/>
+          </w:rPr>
+          <w:fldChar w:fldCharType="end"/>
+        </w:r>
+      </w:hyperlink>
+    </w:p>
+    <w:p>
+      <w:pPr>
+        <w:pStyle w:val="TJ2"/>
+        <w:tabs>
+          <w:tab w:val="left" w:pos="880"/>
+          <w:tab w:val="right" w:leader="dot" w:pos="9017"/>
+        </w:tabs>
+        <w:rPr>
+          <w:rFonts w:asciiTheme="minorHAnsi" w:eastAsiaTheme="minorEastAsia" w:hAnsiTheme="minorHAnsi"/>
+          <w:noProof/>
+          <w:sz w:val="22"/>
+          <w:lang w:eastAsia="hu-HU"/>
+        </w:rPr>
+      </w:pPr>
+      <w:hyperlink w:anchor="_Toc72934240" w:history="1">
+        <w:r>
+          <w:rPr>
+            <w:rStyle w:val="Hiperhivatkozs"/>
+            <w:noProof/>
+          </w:rPr>
+          <w:t>3.2.</w:t>
+        </w:r>
+        <w:r>
+          <w:rPr>
+            <w:rFonts w:asciiTheme="minorHAnsi" w:eastAsiaTheme="minorEastAsia" w:hAnsiTheme="minorHAnsi"/>
+            <w:noProof/>
+            <w:sz w:val="22"/>
+            <w:lang w:eastAsia="hu-HU"/>
+          </w:rPr>
+          <w:tab/>
+        </w:r>
+        <w:r>
+          <w:rPr>
+            <w:rStyle w:val="Hiperhivatkozs"/>
+            <w:noProof/>
+          </w:rPr>
+          <w:t>Genetikus algoritmus</w:t>
+        </w:r>
+        <w:r>
+          <w:rPr>
+            <w:noProof/>
+            <w:webHidden/>
+          </w:rPr>
+          <w:tab/>
+        </w:r>
+        <w:r>
+          <w:rPr>
+            <w:noProof/>
+            <w:webHidden/>
+          </w:rPr>
+          <w:fldChar w:fldCharType="begin"/>
+        </w:r>
+        <w:r>
+          <w:rPr>
+            <w:noProof/>
+            <w:webHidden/>
+          </w:rPr>
+          <w:instrText xml:space="preserve"> PAGEREF _Toc72934240 \h </w:instrText>
+        </w:r>
+        <w:r>
+          <w:rPr>
+            <w:noProof/>
+            <w:webHidden/>
+          </w:rPr>
+        </w:r>
+        <w:r>
+          <w:rPr>
+            <w:noProof/>
+            <w:webHidden/>
+          </w:rPr>
+          <w:fldChar w:fldCharType="separate"/>
+        </w:r>
+        <w:r>
+          <w:rPr>
+            <w:noProof/>
+            <w:webHidden/>
+          </w:rPr>
+          <w:t>21</w:t>
+        </w:r>
+        <w:r>
+          <w:rPr>
+            <w:noProof/>
+            <w:webHidden/>
+          </w:rPr>
+          <w:fldChar w:fldCharType="end"/>
+        </w:r>
+      </w:hyperlink>
+    </w:p>
+    <w:p>
+      <w:pPr>
+        <w:pStyle w:val="TJ2"/>
+        <w:tabs>
+          <w:tab w:val="left" w:pos="880"/>
+          <w:tab w:val="right" w:leader="dot" w:pos="9017"/>
+        </w:tabs>
+        <w:rPr>
+          <w:rFonts w:asciiTheme="minorHAnsi" w:eastAsiaTheme="minorEastAsia" w:hAnsiTheme="minorHAnsi"/>
+          <w:noProof/>
+          <w:sz w:val="22"/>
+          <w:lang w:eastAsia="hu-HU"/>
+        </w:rPr>
+      </w:pPr>
+      <w:hyperlink w:anchor="_Toc72934241" w:history="1">
+        <w:r>
+          <w:rPr>
+            <w:rStyle w:val="Hiperhivatkozs"/>
+            <w:noProof/>
+          </w:rPr>
+          <w:t>3.3.</w:t>
+        </w:r>
+        <w:r>
+          <w:rPr>
+            <w:rFonts w:asciiTheme="minorHAnsi" w:eastAsiaTheme="minorEastAsia" w:hAnsiTheme="minorHAnsi"/>
+            <w:noProof/>
+            <w:sz w:val="22"/>
+            <w:lang w:eastAsia="hu-HU"/>
+          </w:rPr>
+          <w:tab/>
+        </w:r>
+        <w:r>
+          <w:rPr>
+            <w:rStyle w:val="Hiperhivatkozs"/>
+            <w:noProof/>
+          </w:rPr>
+          <w:t>LP megoldó</w:t>
+        </w:r>
+        <w:r>
+          <w:rPr>
+            <w:noProof/>
+            <w:webHidden/>
+          </w:rPr>
+          <w:tab/>
+        </w:r>
+        <w:r>
+          <w:rPr>
+            <w:noProof/>
+            <w:webHidden/>
+          </w:rPr>
+          <w:fldChar w:fldCharType="begin"/>
+        </w:r>
+        <w:r>
+          <w:rPr>
+            <w:noProof/>
+            <w:webHidden/>
+          </w:rPr>
+          <w:instrText xml:space="preserve"> PAGEREF _Toc72934241 \h </w:instrText>
+        </w:r>
+        <w:r>
+          <w:rPr>
+            <w:noProof/>
+            <w:webHidden/>
+          </w:rPr>
+        </w:r>
+        <w:r>
+          <w:rPr>
+            <w:noProof/>
+            <w:webHidden/>
+          </w:rPr>
+          <w:fldChar w:fldCharType="separate"/>
+        </w:r>
+        <w:r>
+          <w:rPr>
+            <w:noProof/>
+            <w:webHidden/>
+          </w:rPr>
+          <w:t>24</w:t>
+        </w:r>
+        <w:r>
+          <w:rPr>
+            <w:noProof/>
+            <w:webHidden/>
+          </w:rPr>
+          <w:fldChar w:fldCharType="end"/>
+        </w:r>
+      </w:hyperlink>
+    </w:p>
+    <w:p>
+      <w:pPr>
+        <w:pStyle w:val="TJ2"/>
+        <w:tabs>
+          <w:tab w:val="left" w:pos="880"/>
+          <w:tab w:val="right" w:leader="dot" w:pos="9017"/>
+        </w:tabs>
+        <w:rPr>
+          <w:rFonts w:asciiTheme="minorHAnsi" w:eastAsiaTheme="minorEastAsia" w:hAnsiTheme="minorHAnsi"/>
+          <w:noProof/>
+          <w:sz w:val="22"/>
+          <w:lang w:eastAsia="hu-HU"/>
+        </w:rPr>
+      </w:pPr>
+      <w:hyperlink w:anchor="_Toc72934242" w:history="1">
+        <w:r>
+          <w:rPr>
+            <w:rStyle w:val="Hiperhivatkozs"/>
+            <w:noProof/>
+          </w:rPr>
+          <w:t>3.4.</w:t>
+        </w:r>
+        <w:r>
+          <w:rPr>
+            <w:rFonts w:asciiTheme="minorHAnsi" w:eastAsiaTheme="minorEastAsia" w:hAnsiTheme="minorHAnsi"/>
+            <w:noProof/>
+            <w:sz w:val="22"/>
+            <w:lang w:eastAsia="hu-HU"/>
+          </w:rPr>
+          <w:tab/>
+        </w:r>
+        <w:r>
+          <w:rPr>
+            <w:rStyle w:val="Hiperhivatkozs"/>
+            <w:noProof/>
+          </w:rPr>
+          <w:t>Gépi megoldók összehasonlítása</w:t>
+        </w:r>
+        <w:r>
+          <w:rPr>
+            <w:noProof/>
+            <w:webHidden/>
+          </w:rPr>
+          <w:tab/>
+        </w:r>
+        <w:r>
+          <w:rPr>
+            <w:noProof/>
+            <w:webHidden/>
+          </w:rPr>
+          <w:fldChar w:fldCharType="begin"/>
+        </w:r>
+        <w:r>
+          <w:rPr>
+            <w:noProof/>
+            <w:webHidden/>
+          </w:rPr>
+          <w:instrText xml:space="preserve"> PAGEREF _Toc72934242 \h </w:instrText>
+        </w:r>
+        <w:r>
+          <w:rPr>
+            <w:noProof/>
+            <w:webHidden/>
+          </w:rPr>
+        </w:r>
+        <w:r>
+          <w:rPr>
+            <w:noProof/>
+            <w:webHidden/>
+          </w:rPr>
+          <w:fldChar w:fldCharType="separate"/>
+        </w:r>
+        <w:r>
+          <w:rPr>
+            <w:noProof/>
+            <w:webHidden/>
+          </w:rPr>
+          <w:t>27</w:t>
         </w:r>
         <w:r>
           <w:rPr>
@@ -1951,7 +2215,7 @@
       <w:pPr>
         <w:pStyle w:val="feladatlers"/>
       </w:pPr>
-      <w:bookmarkStart w:id="0" w:name="_Toc72919394"/>
+      <w:bookmarkStart w:id="0" w:name="_Toc72934221"/>
       <w:r>
         <w:lastRenderedPageBreak/>
         <w:t>Feladat leírás</w:t>
@@ -2179,7 +2443,7 @@
       <w:pPr>
         <w:pStyle w:val="Cmsor1"/>
       </w:pPr>
-      <w:bookmarkStart w:id="1" w:name="_Toc72919395"/>
+      <w:bookmarkStart w:id="1" w:name="_Toc72934222"/>
       <w:r>
         <w:lastRenderedPageBreak/>
         <w:t>Tervezés és előkészítés</w:t>
@@ -2190,7 +2454,7 @@
       <w:pPr>
         <w:pStyle w:val="Cmsor2"/>
       </w:pPr>
-      <w:bookmarkStart w:id="2" w:name="_Toc72919396"/>
+      <w:bookmarkStart w:id="2" w:name="_Toc72934223"/>
       <w:r>
         <w:t>COVID-19 egészségügyi szabályok</w:t>
       </w:r>
@@ -2228,7 +2492,7 @@
       <w:pPr>
         <w:pStyle w:val="Cmsor2"/>
       </w:pPr>
-      <w:bookmarkStart w:id="3" w:name="_Toc72919397"/>
+      <w:bookmarkStart w:id="3" w:name="_Toc72934224"/>
       <w:r>
         <w:t>Választott fejlesztési nyelv és környezet</w:t>
       </w:r>
@@ -2313,7 +2577,7 @@
       <w:pPr>
         <w:pStyle w:val="Cmsor2"/>
       </w:pPr>
-      <w:bookmarkStart w:id="4" w:name="_Toc72919398"/>
+      <w:bookmarkStart w:id="4" w:name="_Toc72934225"/>
       <w:r>
         <w:lastRenderedPageBreak/>
         <w:t>Felhasználó felület</w:t>
@@ -2729,7 +2993,7 @@
       <w:pPr>
         <w:pStyle w:val="Cmsor2"/>
       </w:pPr>
-      <w:bookmarkStart w:id="7" w:name="_Toc72919399"/>
+      <w:bookmarkStart w:id="7" w:name="_Toc72934226"/>
       <w:r>
         <w:t>Adatok kezelése</w:t>
       </w:r>
@@ -2829,7 +3093,7 @@
       <w:pPr>
         <w:pStyle w:val="Cmsor2"/>
       </w:pPr>
-      <w:bookmarkStart w:id="8" w:name="_Toc72919400"/>
+      <w:bookmarkStart w:id="8" w:name="_Toc72934227"/>
       <w:r>
         <w:lastRenderedPageBreak/>
         <w:t>Adatok tárolása</w:t>
@@ -2845,7 +3109,7 @@
       <w:pPr>
         <w:pStyle w:val="Cmsor3"/>
       </w:pPr>
-      <w:bookmarkStart w:id="9" w:name="_Toc72919401"/>
+      <w:bookmarkStart w:id="9" w:name="_Toc72934228"/>
       <w:r>
         <w:t>Adatbázis kiválasztása</w:t>
       </w:r>
@@ -2874,7 +3138,7 @@
       <w:pPr>
         <w:pStyle w:val="Cmsor3"/>
       </w:pPr>
-      <w:bookmarkStart w:id="10" w:name="_Toc72919402"/>
+      <w:bookmarkStart w:id="10" w:name="_Toc72934229"/>
       <w:r>
         <w:lastRenderedPageBreak/>
         <w:t>Adatstruktúra tervezése</w:t>
@@ -3331,7 +3595,7 @@
       <w:pPr>
         <w:pStyle w:val="Cmsor2"/>
       </w:pPr>
-      <w:bookmarkStart w:id="11" w:name="_Toc72919403"/>
+      <w:bookmarkStart w:id="11" w:name="_Toc72934230"/>
       <w:r>
         <w:lastRenderedPageBreak/>
         <w:t>Verzió követés</w:t>
@@ -3412,7 +3676,7 @@
       <w:pPr>
         <w:pStyle w:val="Cmsor1"/>
       </w:pPr>
-      <w:bookmarkStart w:id="12" w:name="_Toc72919404"/>
+      <w:bookmarkStart w:id="12" w:name="_Toc72934231"/>
       <w:r>
         <w:lastRenderedPageBreak/>
         <w:t>Implementáció</w:t>
@@ -3423,7 +3687,7 @@
       <w:pPr>
         <w:pStyle w:val="Cmsor2"/>
       </w:pPr>
-      <w:bookmarkStart w:id="13" w:name="_Toc72919405"/>
+      <w:bookmarkStart w:id="13" w:name="_Toc72934232"/>
       <w:r>
         <w:t>Felhasználó felület</w:t>
       </w:r>
@@ -3641,7 +3905,7 @@
       <w:pPr>
         <w:pStyle w:val="Cmsor3"/>
       </w:pPr>
-      <w:bookmarkStart w:id="14" w:name="_Toc72919406"/>
+      <w:bookmarkStart w:id="14" w:name="_Toc72934233"/>
       <w:r>
         <w:lastRenderedPageBreak/>
         <w:t>Táblázat</w:t>
@@ -3953,7 +4217,7 @@
       <w:pPr>
         <w:pStyle w:val="Cmsor2"/>
       </w:pPr>
-      <w:bookmarkStart w:id="15" w:name="_Toc72919407"/>
+      <w:bookmarkStart w:id="15" w:name="_Toc72934234"/>
       <w:r>
         <w:lastRenderedPageBreak/>
         <w:t>Adatok kezelése</w:t>
@@ -3964,7 +4228,7 @@
       <w:pPr>
         <w:pStyle w:val="Cmsor3"/>
       </w:pPr>
-      <w:bookmarkStart w:id="16" w:name="_Toc72919408"/>
+      <w:bookmarkStart w:id="16" w:name="_Toc72934235"/>
       <w:r>
         <w:t>Adatstruktúra</w:t>
       </w:r>
@@ -4869,7 +5133,7 @@
       <w:pPr>
         <w:pStyle w:val="Cmsor3"/>
       </w:pPr>
-      <w:bookmarkStart w:id="17" w:name="_Toc72919409"/>
+      <w:bookmarkStart w:id="17" w:name="_Toc72934236"/>
       <w:proofErr w:type="spellStart"/>
       <w:r>
         <w:t>Utils</w:t>
@@ -5514,7 +5778,7 @@
       <w:pPr>
         <w:pStyle w:val="Cmsor2"/>
       </w:pPr>
-      <w:bookmarkStart w:id="18" w:name="_Toc72919410"/>
+      <w:bookmarkStart w:id="18" w:name="_Toc72934237"/>
       <w:r>
         <w:lastRenderedPageBreak/>
         <w:t>Adatok tárolása</w:t>
@@ -5825,7 +6089,7 @@
       <w:pPr>
         <w:pStyle w:val="Cmsor1"/>
       </w:pPr>
-      <w:bookmarkStart w:id="19" w:name="_Toc72919411"/>
+      <w:bookmarkStart w:id="19" w:name="_Toc72934238"/>
       <w:r>
         <w:lastRenderedPageBreak/>
         <w:t>Gépi megoldó algoritmus</w:t>
@@ -5839,7 +6103,7 @@
       <w:pPr>
         <w:pStyle w:val="Cmsor2"/>
       </w:pPr>
-      <w:bookmarkStart w:id="20" w:name="_Toc72919412"/>
+      <w:bookmarkStart w:id="20" w:name="_Toc72934239"/>
       <w:r>
         <w:t>Mohó algoritmus</w:t>
       </w:r>
@@ -6262,10 +6526,12 @@
       <w:pPr>
         <w:pStyle w:val="Cmsor2"/>
       </w:pPr>
+      <w:bookmarkStart w:id="23" w:name="_Toc72934240"/>
       <w:r>
         <w:lastRenderedPageBreak/>
         <w:t>Genetikus algoritmus</w:t>
       </w:r>
+      <w:bookmarkEnd w:id="23"/>
     </w:p>
     <w:p>
       <w:r>
@@ -6638,10 +6904,12 @@
       <w:pPr>
         <w:pStyle w:val="Cmsor2"/>
       </w:pPr>
+      <w:bookmarkStart w:id="24" w:name="_Toc72934241"/>
       <w:r>
         <w:lastRenderedPageBreak/>
         <w:t>LP megoldó</w:t>
       </w:r>
+      <w:bookmarkEnd w:id="24"/>
     </w:p>
     <w:p>
       <w:r>
@@ -8143,10 +8411,12 @@
       <w:pPr>
         <w:pStyle w:val="Cmsor2"/>
       </w:pPr>
+      <w:bookmarkStart w:id="25" w:name="_Toc72934242"/>
       <w:r>
         <w:lastRenderedPageBreak/>
         <w:t>Gépi megoldók összehasonlítása</w:t>
       </w:r>
+      <w:bookmarkEnd w:id="25"/>
     </w:p>
     <w:p>
       <w:r>

</xml_diff>